<commit_message>
sua muc luc file thuyet trinh
</commit_message>
<xml_diff>
--- a/ThuyetTrinh20/NhomB.docx
+++ b/ThuyetTrinh20/NhomB.docx
@@ -96,6 +96,7 @@
         <w:rPr>
           <w:rFonts w:cs="Times New Roman"/>
           <w:noProof/>
+          <w:lang w:val="en-GB" w:eastAsia="en-GB"/>
         </w:rPr>
         <w:drawing>
           <wp:inline distT="0" distB="0" distL="0" distR="0" wp14:anchorId="3FE64BB0" wp14:editId="00F262FA">
@@ -446,6 +447,8 @@
           <w:szCs w:val="28"/>
         </w:rPr>
       </w:pPr>
+      <w:bookmarkStart w:id="0" w:name="_GoBack"/>
+      <w:bookmarkEnd w:id="0"/>
     </w:p>
     <w:p>
       <w:pPr>
@@ -577,6 +580,7 @@
         <w:rPr>
           <w:rFonts w:cs="Times New Roman"/>
           <w:noProof/>
+          <w:lang w:val="en-GB" w:eastAsia="en-GB"/>
         </w:rPr>
         <w:drawing>
           <wp:inline distT="0" distB="0" distL="0" distR="0" wp14:anchorId="4ED63AEE" wp14:editId="0B9F8A8A">
@@ -1872,12 +1876,12 @@
         <w:pStyle w:val="Chng"/>
         <w:jc w:val="both"/>
       </w:pPr>
-      <w:bookmarkStart w:id="0" w:name="_Toc387692906"/>
+      <w:bookmarkStart w:id="1" w:name="_Toc387692906"/>
       <w:r>
         <w:lastRenderedPageBreak/>
         <w:t>PHẦN XÁC NHẬN VÀ ĐÁNH GIÁ CỦA GIẢNG VIÊN</w:t>
       </w:r>
-      <w:bookmarkEnd w:id="0"/>
+      <w:bookmarkEnd w:id="1"/>
     </w:p>
     <w:p>
       <w:pPr>
@@ -2083,8 +2087,8 @@
           <w:szCs w:val="32"/>
         </w:rPr>
       </w:pPr>
-      <w:bookmarkStart w:id="1" w:name="_Toc387692907"/>
-      <w:bookmarkStart w:id="2" w:name="_Toc56961817"/>
+      <w:bookmarkStart w:id="2" w:name="_Toc387692907"/>
+      <w:bookmarkStart w:id="3" w:name="_Toc56961817"/>
       <w:r>
         <w:rPr>
           <w:b/>
@@ -2094,8 +2098,8 @@
         <w:lastRenderedPageBreak/>
         <w:t>TÓM TẮT</w:t>
       </w:r>
-      <w:bookmarkEnd w:id="1"/>
       <w:bookmarkEnd w:id="2"/>
+      <w:bookmarkEnd w:id="3"/>
     </w:p>
     <w:p>
       <w:pPr>
@@ -6245,7 +6249,7 @@
           <w:szCs w:val="32"/>
         </w:rPr>
       </w:pPr>
-      <w:bookmarkStart w:id="3" w:name="_Toc65943227"/>
+      <w:bookmarkStart w:id="4" w:name="_Toc65943227"/>
       <w:r>
         <w:rPr>
           <w:rFonts w:ascii="Times New Roman" w:hAnsi="Times New Roman" w:cs="Times New Roman"/>
@@ -6256,7 +6260,7 @@
         <w:lastRenderedPageBreak/>
         <w:t>DANH MỤC CÁC BẢNG BIỂU, HÌNH VẼ, ĐỒ THỊ</w:t>
       </w:r>
-      <w:bookmarkEnd w:id="3"/>
+      <w:bookmarkEnd w:id="4"/>
     </w:p>
     <w:p>
       <w:pPr>
@@ -6317,19 +6321,7 @@
             <w:rStyle w:val="Hyperlink"/>
           </w:rPr>
           <w:noBreakHyphen/>
-          <w:t>1 Bảng EMP (nhân</w:t>
-        </w:r>
-        <w:r>
-          <w:rPr>
-            <w:rStyle w:val="Hyperlink"/>
-          </w:rPr>
-          <w:t xml:space="preserve"> </w:t>
-        </w:r>
-        <w:r>
-          <w:rPr>
-            <w:rStyle w:val="Hyperlink"/>
-          </w:rPr>
-          <w:t>viên) và PROJ (dự án).</w:t>
+          <w:t>1 Bảng EMP (nhân viên) và PROJ (dự án).</w:t>
         </w:r>
         <w:r>
           <w:rPr>
@@ -9484,29 +9476,29 @@
       <w:pPr>
         <w:pStyle w:val="Heading1"/>
       </w:pPr>
-      <w:bookmarkStart w:id="4" w:name="_Toc65943228"/>
-      <w:bookmarkStart w:id="5" w:name="_Toc65944544"/>
+      <w:bookmarkStart w:id="5" w:name="_Toc65943228"/>
+      <w:bookmarkStart w:id="6" w:name="_Toc65944544"/>
       <w:r>
         <w:lastRenderedPageBreak/>
         <w:t>TỔNG QUAN VỀ CƠ SỞ DỮ LIỆU QUAN HỆ.</w:t>
       </w:r>
-      <w:bookmarkEnd w:id="4"/>
       <w:bookmarkEnd w:id="5"/>
+      <w:bookmarkEnd w:id="6"/>
     </w:p>
     <w:p>
       <w:pPr>
         <w:pStyle w:val="Heading2"/>
       </w:pPr>
-      <w:bookmarkStart w:id="6" w:name="_Toc65943229"/>
-      <w:bookmarkStart w:id="7" w:name="_Toc65944545"/>
+      <w:bookmarkStart w:id="7" w:name="_Toc65943229"/>
+      <w:bookmarkStart w:id="8" w:name="_Toc65944545"/>
       <w:r>
         <w:t>Khái niệm về cơ sở dữ liệu quan hệ</w:t>
       </w:r>
       <w:r>
         <w:t>.</w:t>
       </w:r>
-      <w:bookmarkEnd w:id="6"/>
       <w:bookmarkEnd w:id="7"/>
+      <w:bookmarkEnd w:id="8"/>
     </w:p>
     <w:p>
       <w:pPr>
@@ -9572,7 +9564,7 @@
       </w:pPr>
       <w:r>
         <w:rPr>
-          <w:lang w:val="en-US"/>
+          <w:lang w:val="en-GB" w:eastAsia="en-GB"/>
         </w:rPr>
         <w:drawing>
           <wp:inline distT="0" distB="0" distL="0" distR="0" wp14:anchorId="22DAAE92" wp14:editId="729F4860">
@@ -9630,129 +9622,127 @@
           <w:sz w:val="28"/>
         </w:rPr>
       </w:pPr>
-      <w:bookmarkStart w:id="8" w:name="_Toc65944577"/>
-      <w:bookmarkStart w:id="9" w:name="_GoBack"/>
+      <w:bookmarkStart w:id="9" w:name="_Toc65944577"/>
+      <w:r>
+        <w:rPr>
+          <w:rFonts w:cs="Times New Roman"/>
+          <w:i w:val="0"/>
+          <w:color w:val="auto"/>
+          <w:sz w:val="28"/>
+        </w:rPr>
+        <w:t xml:space="preserve">Hình  </w:t>
+      </w:r>
+      <w:r>
+        <w:rPr>
+          <w:rFonts w:cs="Times New Roman"/>
+          <w:i w:val="0"/>
+          <w:color w:val="auto"/>
+          <w:sz w:val="28"/>
+        </w:rPr>
+        <w:fldChar w:fldCharType="begin"/>
+      </w:r>
+      <w:r>
+        <w:rPr>
+          <w:rFonts w:cs="Times New Roman"/>
+          <w:i w:val="0"/>
+          <w:color w:val="auto"/>
+          <w:sz w:val="28"/>
+        </w:rPr>
+        <w:instrText xml:space="preserve"> STYLEREF 1 \s </w:instrText>
+      </w:r>
+      <w:r>
+        <w:rPr>
+          <w:rFonts w:cs="Times New Roman"/>
+          <w:i w:val="0"/>
+          <w:color w:val="auto"/>
+          <w:sz w:val="28"/>
+        </w:rPr>
+        <w:fldChar w:fldCharType="separate"/>
+      </w:r>
+      <w:r>
+        <w:rPr>
+          <w:rFonts w:cs="Times New Roman"/>
+          <w:i w:val="0"/>
+          <w:noProof/>
+          <w:color w:val="auto"/>
+          <w:sz w:val="28"/>
+        </w:rPr>
+        <w:t>1</w:t>
+      </w:r>
+      <w:r>
+        <w:rPr>
+          <w:rFonts w:cs="Times New Roman"/>
+          <w:i w:val="0"/>
+          <w:color w:val="auto"/>
+          <w:sz w:val="28"/>
+        </w:rPr>
+        <w:fldChar w:fldCharType="end"/>
+      </w:r>
+      <w:r>
+        <w:rPr>
+          <w:rFonts w:cs="Times New Roman"/>
+          <w:i w:val="0"/>
+          <w:color w:val="auto"/>
+          <w:sz w:val="28"/>
+        </w:rPr>
+        <w:noBreakHyphen/>
+      </w:r>
+      <w:r>
+        <w:rPr>
+          <w:rFonts w:cs="Times New Roman"/>
+          <w:i w:val="0"/>
+          <w:color w:val="auto"/>
+          <w:sz w:val="28"/>
+        </w:rPr>
+        <w:fldChar w:fldCharType="begin"/>
+      </w:r>
+      <w:r>
+        <w:rPr>
+          <w:rFonts w:cs="Times New Roman"/>
+          <w:i w:val="0"/>
+          <w:color w:val="auto"/>
+          <w:sz w:val="28"/>
+        </w:rPr>
+        <w:instrText xml:space="preserve"> SEQ Hình_ \* ARABIC \s 1 </w:instrText>
+      </w:r>
+      <w:r>
+        <w:rPr>
+          <w:rFonts w:cs="Times New Roman"/>
+          <w:i w:val="0"/>
+          <w:color w:val="auto"/>
+          <w:sz w:val="28"/>
+        </w:rPr>
+        <w:fldChar w:fldCharType="separate"/>
+      </w:r>
+      <w:r>
+        <w:rPr>
+          <w:rFonts w:cs="Times New Roman"/>
+          <w:i w:val="0"/>
+          <w:noProof/>
+          <w:color w:val="auto"/>
+          <w:sz w:val="28"/>
+        </w:rPr>
+        <w:t>1</w:t>
+      </w:r>
+      <w:r>
+        <w:rPr>
+          <w:rFonts w:cs="Times New Roman"/>
+          <w:i w:val="0"/>
+          <w:color w:val="auto"/>
+          <w:sz w:val="28"/>
+        </w:rPr>
+        <w:fldChar w:fldCharType="end"/>
+      </w:r>
+      <w:r>
+        <w:rPr>
+          <w:rFonts w:cs="Times New Roman"/>
+          <w:i w:val="0"/>
+          <w:color w:val="auto"/>
+          <w:sz w:val="28"/>
+        </w:rPr>
+        <w:t xml:space="preserve"> Bảng EMP (nhân viên) và PROJ (dự án).</w:t>
+      </w:r>
       <w:bookmarkEnd w:id="9"/>
-      <w:r>
-        <w:rPr>
-          <w:rFonts w:cs="Times New Roman"/>
-          <w:i w:val="0"/>
-          <w:color w:val="auto"/>
-          <w:sz w:val="28"/>
-        </w:rPr>
-        <w:t xml:space="preserve">Hình  </w:t>
-      </w:r>
-      <w:r>
-        <w:rPr>
-          <w:rFonts w:cs="Times New Roman"/>
-          <w:i w:val="0"/>
-          <w:color w:val="auto"/>
-          <w:sz w:val="28"/>
-        </w:rPr>
-        <w:fldChar w:fldCharType="begin"/>
-      </w:r>
-      <w:r>
-        <w:rPr>
-          <w:rFonts w:cs="Times New Roman"/>
-          <w:i w:val="0"/>
-          <w:color w:val="auto"/>
-          <w:sz w:val="28"/>
-        </w:rPr>
-        <w:instrText xml:space="preserve"> STYLEREF 1 \s </w:instrText>
-      </w:r>
-      <w:r>
-        <w:rPr>
-          <w:rFonts w:cs="Times New Roman"/>
-          <w:i w:val="0"/>
-          <w:color w:val="auto"/>
-          <w:sz w:val="28"/>
-        </w:rPr>
-        <w:fldChar w:fldCharType="separate"/>
-      </w:r>
-      <w:r>
-        <w:rPr>
-          <w:rFonts w:cs="Times New Roman"/>
-          <w:i w:val="0"/>
-          <w:noProof/>
-          <w:color w:val="auto"/>
-          <w:sz w:val="28"/>
-        </w:rPr>
-        <w:t>1</w:t>
-      </w:r>
-      <w:r>
-        <w:rPr>
-          <w:rFonts w:cs="Times New Roman"/>
-          <w:i w:val="0"/>
-          <w:color w:val="auto"/>
-          <w:sz w:val="28"/>
-        </w:rPr>
-        <w:fldChar w:fldCharType="end"/>
-      </w:r>
-      <w:r>
-        <w:rPr>
-          <w:rFonts w:cs="Times New Roman"/>
-          <w:i w:val="0"/>
-          <w:color w:val="auto"/>
-          <w:sz w:val="28"/>
-        </w:rPr>
-        <w:noBreakHyphen/>
-      </w:r>
-      <w:r>
-        <w:rPr>
-          <w:rFonts w:cs="Times New Roman"/>
-          <w:i w:val="0"/>
-          <w:color w:val="auto"/>
-          <w:sz w:val="28"/>
-        </w:rPr>
-        <w:fldChar w:fldCharType="begin"/>
-      </w:r>
-      <w:r>
-        <w:rPr>
-          <w:rFonts w:cs="Times New Roman"/>
-          <w:i w:val="0"/>
-          <w:color w:val="auto"/>
-          <w:sz w:val="28"/>
-        </w:rPr>
-        <w:instrText xml:space="preserve"> SEQ Hình_ \* ARABIC \s 1 </w:instrText>
-      </w:r>
-      <w:r>
-        <w:rPr>
-          <w:rFonts w:cs="Times New Roman"/>
-          <w:i w:val="0"/>
-          <w:color w:val="auto"/>
-          <w:sz w:val="28"/>
-        </w:rPr>
-        <w:fldChar w:fldCharType="separate"/>
-      </w:r>
-      <w:r>
-        <w:rPr>
-          <w:rFonts w:cs="Times New Roman"/>
-          <w:i w:val="0"/>
-          <w:noProof/>
-          <w:color w:val="auto"/>
-          <w:sz w:val="28"/>
-        </w:rPr>
-        <w:t>1</w:t>
-      </w:r>
-      <w:r>
-        <w:rPr>
-          <w:rFonts w:cs="Times New Roman"/>
-          <w:i w:val="0"/>
-          <w:color w:val="auto"/>
-          <w:sz w:val="28"/>
-        </w:rPr>
-        <w:fldChar w:fldCharType="end"/>
-      </w:r>
-      <w:r>
-        <w:rPr>
-          <w:rFonts w:cs="Times New Roman"/>
-          <w:i w:val="0"/>
-          <w:color w:val="auto"/>
-          <w:sz w:val="28"/>
-        </w:rPr>
-        <w:t xml:space="preserve"> Bảng EMP (nhân viên) và PROJ (dự án).</w:t>
-      </w:r>
-      <w:bookmarkEnd w:id="8"/>
     </w:p>
     <w:p>
       <w:pPr>
@@ -9988,7 +9978,7 @@
       </w:pPr>
       <w:r>
         <w:rPr>
-          <w:lang w:val="en-US"/>
+          <w:lang w:val="en-GB" w:eastAsia="en-GB"/>
         </w:rPr>
         <w:drawing>
           <wp:inline distT="0" distB="0" distL="0" distR="0" wp14:anchorId="223EED74" wp14:editId="505E10E3">
@@ -10226,7 +10216,7 @@
       </w:pPr>
       <w:r>
         <w:rPr>
-          <w:lang w:val="en-US"/>
+          <w:lang w:val="en-GB" w:eastAsia="en-GB"/>
         </w:rPr>
         <w:drawing>
           <wp:inline distT="0" distB="0" distL="0" distR="0" wp14:anchorId="6A325E92" wp14:editId="2962F4D0">
@@ -10496,7 +10486,7 @@
       </w:pPr>
       <w:r>
         <w:rPr>
-          <w:lang w:val="en-US"/>
+          <w:lang w:val="en-GB" w:eastAsia="en-GB"/>
         </w:rPr>
         <w:lastRenderedPageBreak/>
         <w:drawing>
@@ -10998,7 +10988,7 @@
       </w:pPr>
       <w:r>
         <w:rPr>
-          <w:lang w:val="en-US"/>
+          <w:lang w:val="en-GB" w:eastAsia="en-GB"/>
         </w:rPr>
         <w:drawing>
           <wp:inline distT="0" distB="0" distL="0" distR="0" wp14:anchorId="65265118" wp14:editId="1253D6B1">
@@ -11434,7 +11424,7 @@
       </w:pPr>
       <w:r>
         <w:rPr>
-          <w:lang w:val="en-US"/>
+          <w:lang w:val="en-GB" w:eastAsia="en-GB"/>
         </w:rPr>
         <w:drawing>
           <wp:inline distT="0" distB="0" distL="0" distR="0" wp14:anchorId="1907C99A" wp14:editId="25700B14">
@@ -11719,7 +11709,7 @@
       <w:r>
         <w:rPr>
           <w:rFonts w:eastAsiaTheme="minorEastAsia"/>
-          <w:lang w:val="en-US"/>
+          <w:lang w:val="en-GB" w:eastAsia="en-GB"/>
         </w:rPr>
         <w:drawing>
           <wp:inline distT="0" distB="0" distL="0" distR="0" wp14:anchorId="6080E1C5" wp14:editId="4B622386">
@@ -11988,7 +11978,7 @@
       <w:r>
         <w:rPr>
           <w:rFonts w:eastAsiaTheme="minorEastAsia"/>
-          <w:lang w:val="en-US"/>
+          <w:lang w:val="en-GB" w:eastAsia="en-GB"/>
         </w:rPr>
         <w:drawing>
           <wp:inline distT="0" distB="0" distL="0" distR="0" wp14:anchorId="0EF9A72C" wp14:editId="1A8EEE25">
@@ -12282,7 +12272,7 @@
       <w:r>
         <w:rPr>
           <w:rFonts w:eastAsiaTheme="minorEastAsia"/>
-          <w:lang w:val="en-US"/>
+          <w:lang w:val="en-GB" w:eastAsia="en-GB"/>
         </w:rPr>
         <w:drawing>
           <wp:inline distT="0" distB="0" distL="0" distR="0" wp14:anchorId="5BAE17AD" wp14:editId="40CF2BF4">
@@ -12527,7 +12517,7 @@
       </w:pPr>
       <w:r>
         <w:rPr>
-          <w:lang w:val="en-US"/>
+          <w:lang w:val="en-GB" w:eastAsia="en-GB"/>
         </w:rPr>
         <w:drawing>
           <wp:inline distT="0" distB="0" distL="0" distR="0" wp14:anchorId="66D5FCE4" wp14:editId="3A539B15">
@@ -12760,7 +12750,7 @@
       </w:pPr>
       <w:r>
         <w:rPr>
-          <w:lang w:val="en-US"/>
+          <w:lang w:val="en-GB" w:eastAsia="en-GB"/>
         </w:rPr>
         <w:drawing>
           <wp:inline distT="0" distB="0" distL="0" distR="0" wp14:anchorId="1F408F29" wp14:editId="0AC0DD0F">
@@ -13112,7 +13102,7 @@
       </w:pPr>
       <w:r>
         <w:rPr>
-          <w:lang w:val="en-US"/>
+          <w:lang w:val="en-GB" w:eastAsia="en-GB"/>
         </w:rPr>
         <w:drawing>
           <wp:inline distT="0" distB="0" distL="0" distR="0" wp14:anchorId="23ED2EAA" wp14:editId="5D23FBA9">
@@ -13322,7 +13312,7 @@
       </w:r>
       <w:r>
         <w:rPr>
-          <w:lang w:val="en-US"/>
+          <w:lang w:val="en-GB" w:eastAsia="en-GB"/>
         </w:rPr>
         <w:drawing>
           <wp:inline distT="0" distB="0" distL="0" distR="0" wp14:anchorId="487A5C4F" wp14:editId="19341B58">
@@ -13670,7 +13660,7 @@
       </w:pPr>
       <w:r>
         <w:rPr>
-          <w:lang w:val="en-US"/>
+          <w:lang w:val="en-GB" w:eastAsia="en-GB"/>
         </w:rPr>
         <w:lastRenderedPageBreak/>
         <w:drawing>
@@ -13888,7 +13878,7 @@
       </w:pPr>
       <w:r>
         <w:rPr>
-          <w:lang w:val="en-US"/>
+          <w:lang w:val="en-GB" w:eastAsia="en-GB"/>
         </w:rPr>
         <w:drawing>
           <wp:inline distT="0" distB="0" distL="0" distR="0" wp14:anchorId="07D7FDE4" wp14:editId="0433C61C">
@@ -14298,7 +14288,7 @@
       </w:pPr>
       <w:r>
         <w:rPr>
-          <w:lang w:val="en-US"/>
+          <w:lang w:val="en-GB" w:eastAsia="en-GB"/>
         </w:rPr>
         <w:drawing>
           <wp:inline distT="0" distB="0" distL="0" distR="0" wp14:anchorId="3DBEE823" wp14:editId="5FDC5384">
@@ -14455,7 +14445,7 @@
       </w:pPr>
       <w:r>
         <w:rPr>
-          <w:lang w:val="en-US"/>
+          <w:lang w:val="en-GB" w:eastAsia="en-GB"/>
         </w:rPr>
         <w:lastRenderedPageBreak/>
         <w:drawing>
@@ -14514,7 +14504,7 @@
       </w:r>
       <w:r>
         <w:rPr>
-          <w:lang w:val="en-US"/>
+          <w:lang w:val="en-GB" w:eastAsia="en-GB"/>
         </w:rPr>
         <w:drawing>
           <wp:inline distT="0" distB="0" distL="0" distR="0" wp14:anchorId="6FF3AA65" wp14:editId="4481B4B0">
@@ -14586,6 +14576,7 @@
           <w:rFonts w:cs="Times New Roman"/>
           <w:noProof/>
           <w:color w:val="auto"/>
+          <w:lang w:val="en-GB" w:eastAsia="en-GB"/>
         </w:rPr>
         <mc:AlternateContent>
           <mc:Choice Requires="wps">
@@ -15199,7 +15190,7 @@
       </w:pPr>
       <w:r>
         <w:rPr>
-          <w:lang w:val="en-US"/>
+          <w:lang w:val="en-GB" w:eastAsia="en-GB"/>
         </w:rPr>
         <w:drawing>
           <wp:inline distT="0" distB="0" distL="0" distR="0" wp14:anchorId="10B5364B" wp14:editId="12F08FC6">
@@ -15439,7 +15430,7 @@
       </w:pPr>
       <w:r>
         <w:rPr>
-          <w:lang w:val="en-US"/>
+          <w:lang w:val="en-GB" w:eastAsia="en-GB"/>
         </w:rPr>
         <w:drawing>
           <wp:inline distT="0" distB="0" distL="0" distR="0" wp14:anchorId="31C85F12" wp14:editId="6EF3FB98">
@@ -15833,7 +15824,7 @@
       </w:pPr>
       <w:r>
         <w:rPr>
-          <w:lang w:val="en-US"/>
+          <w:lang w:val="en-GB" w:eastAsia="en-GB"/>
         </w:rPr>
         <w:drawing>
           <wp:inline distT="0" distB="0" distL="0" distR="0" wp14:anchorId="2107F00E" wp14:editId="3F22196C">
@@ -16287,7 +16278,7 @@
       </w:pPr>
       <w:r>
         <w:rPr>
-          <w:lang w:val="en-US"/>
+          <w:lang w:val="en-GB" w:eastAsia="en-GB"/>
         </w:rPr>
         <w:lastRenderedPageBreak/>
         <w:drawing>
@@ -16541,7 +16532,7 @@
       </w:pPr>
       <w:r>
         <w:rPr>
-          <w:lang w:val="en-US"/>
+          <w:lang w:val="en-GB" w:eastAsia="en-GB"/>
         </w:rPr>
         <w:drawing>
           <wp:inline distT="0" distB="0" distL="0" distR="0" wp14:anchorId="67E309F6" wp14:editId="0C02135D">
@@ -16865,6 +16856,7 @@
         <w:rPr>
           <w:rFonts w:cs="Times New Roman"/>
           <w:noProof/>
+          <w:lang w:val="en-GB" w:eastAsia="en-GB"/>
         </w:rPr>
         <w:lastRenderedPageBreak/>
         <w:drawing>
@@ -16927,6 +16919,7 @@
         <w:rPr>
           <w:rFonts w:cs="Times New Roman"/>
           <w:noProof/>
+          <w:lang w:val="en-GB" w:eastAsia="en-GB"/>
         </w:rPr>
         <mc:AlternateContent>
           <mc:Choice Requires="wps">
@@ -17206,6 +17199,7 @@
         <w:rPr>
           <w:rFonts w:cs="Times New Roman"/>
           <w:noProof/>
+          <w:lang w:val="en-GB" w:eastAsia="en-GB"/>
         </w:rPr>
         <mc:AlternateContent>
           <mc:Choice Requires="wps">
@@ -17485,6 +17479,7 @@
         <w:rPr>
           <w:rFonts w:cs="Times New Roman"/>
           <w:noProof/>
+          <w:lang w:val="en-GB" w:eastAsia="en-GB"/>
         </w:rPr>
         <w:drawing>
           <wp:anchor distT="0" distB="0" distL="114300" distR="114300" simplePos="0" relativeHeight="251662336" behindDoc="0" locked="0" layoutInCell="1" allowOverlap="1" wp14:anchorId="760C5F4A" wp14:editId="53B07DFC">
@@ -17770,7 +17765,7 @@
       </w:pPr>
       <w:r>
         <w:rPr>
-          <w:lang w:val="en-US"/>
+          <w:lang w:val="en-GB" w:eastAsia="en-GB"/>
         </w:rPr>
         <w:drawing>
           <wp:inline distT="0" distB="0" distL="0" distR="0" wp14:anchorId="34DE202A" wp14:editId="4884A926">
@@ -17981,27 +17976,7 @@
             <w:rStyle w:val="Heading2Char"/>
             <w:rFonts w:ascii="Cambria Math" w:hAnsi="Cambria Math"/>
           </w:rPr>
-          <m:t>θ</m:t>
-        </m:r>
-        <m:r>
-          <m:rPr>
-            <m:sty m:val="bi"/>
-          </m:rPr>
-          <w:rPr>
-            <w:rStyle w:val="Heading2Char"/>
-            <w:rFonts w:ascii="Cambria Math" w:hAnsi="Cambria Math"/>
-          </w:rPr>
-          <m:t xml:space="preserve"> </m:t>
-        </m:r>
-        <m:r>
-          <m:rPr>
-            <m:sty m:val="bi"/>
-          </m:rPr>
-          <w:rPr>
-            <w:rStyle w:val="Heading2Char"/>
-            <w:rFonts w:ascii="Cambria Math" w:hAnsi="Cambria Math"/>
-          </w:rPr>
-          <m:t>join</m:t>
+          <m:t>θ join</m:t>
         </m:r>
       </m:oMath>
       <w:r>
@@ -18052,6 +18027,7 @@
                 <w:rPr>
                   <w:rFonts w:ascii="Cambria Math" w:hAnsi="Cambria Math" w:cs="Times New Roman"/>
                   <w:noProof/>
+                  <w:lang w:val="en-GB" w:eastAsia="en-GB"/>
                 </w:rPr>
                 <w:drawing>
                   <wp:inline distT="0" distB="0" distL="0" distR="0" wp14:anchorId="2459F1FF" wp14:editId="29A57949">
@@ -18378,7 +18354,7 @@
       </w:pPr>
       <w:r>
         <w:rPr>
-          <w:lang w:val="en-US"/>
+          <w:lang w:val="en-GB" w:eastAsia="en-GB"/>
         </w:rPr>
         <w:drawing>
           <wp:inline distT="0" distB="0" distL="0" distR="0" wp14:anchorId="4C2AC175" wp14:editId="1F4C7A7A">
@@ -18588,7 +18564,7 @@
       </w:pPr>
       <w:r>
         <w:rPr>
-          <w:lang w:val="en-US"/>
+          <w:lang w:val="en-GB" w:eastAsia="en-GB"/>
         </w:rPr>
         <w:drawing>
           <wp:inline distT="0" distB="0" distL="0" distR="0" wp14:anchorId="54034D0C" wp14:editId="1DAF9E14">
@@ -18855,6 +18831,7 @@
                 <w:rPr>
                   <w:rFonts w:ascii="Cambria Math" w:hAnsi="Cambria Math" w:cs="Times New Roman"/>
                   <w:noProof/>
+                  <w:lang w:val="en-GB" w:eastAsia="en-GB"/>
                 </w:rPr>
                 <w:drawing>
                   <wp:inline distT="0" distB="0" distL="0" distR="0" wp14:anchorId="75501B23" wp14:editId="1D2DFE8F">
@@ -19138,7 +19115,7 @@
       </w:pPr>
       <w:r>
         <w:rPr>
-          <w:lang w:val="en-US"/>
+          <w:lang w:val="en-GB" w:eastAsia="en-GB"/>
         </w:rPr>
         <w:drawing>
           <wp:inline distT="0" distB="0" distL="0" distR="0" wp14:anchorId="088B7CB5" wp14:editId="6A3BED8A">
@@ -19350,6 +19327,7 @@
         <w:rPr>
           <w:rFonts w:cs="Times New Roman"/>
           <w:noProof/>
+          <w:lang w:val="en-GB" w:eastAsia="en-GB"/>
         </w:rPr>
         <mc:AlternateContent>
           <mc:Choice Requires="wps">
@@ -19629,6 +19607,7 @@
         <w:rPr>
           <w:rFonts w:cs="Times New Roman"/>
           <w:noProof/>
+          <w:lang w:val="en-GB" w:eastAsia="en-GB"/>
         </w:rPr>
         <w:drawing>
           <wp:anchor distT="0" distB="0" distL="114300" distR="114300" simplePos="0" relativeHeight="251665408" behindDoc="0" locked="0" layoutInCell="1" allowOverlap="1" wp14:anchorId="674F867B" wp14:editId="0C70ECD9">
@@ -19690,6 +19669,7 @@
         <w:rPr>
           <w:rFonts w:cs="Times New Roman"/>
           <w:noProof/>
+          <w:lang w:val="en-GB" w:eastAsia="en-GB"/>
         </w:rPr>
         <mc:AlternateContent>
           <mc:Choice Requires="wps">
@@ -19969,6 +19949,7 @@
         <w:rPr>
           <w:rFonts w:cs="Times New Roman"/>
           <w:noProof/>
+          <w:lang w:val="en-GB" w:eastAsia="en-GB"/>
         </w:rPr>
         <w:drawing>
           <wp:anchor distT="0" distB="0" distL="114300" distR="114300" simplePos="0" relativeHeight="251664384" behindDoc="0" locked="0" layoutInCell="1" allowOverlap="1" wp14:anchorId="1F40C681" wp14:editId="58C73666">
@@ -20107,7 +20088,7 @@
       </w:pPr>
       <w:r>
         <w:rPr>
-          <w:lang w:val="en-US"/>
+          <w:lang w:val="en-GB" w:eastAsia="en-GB"/>
         </w:rPr>
         <w:drawing>
           <wp:inline distT="0" distB="0" distL="0" distR="0" wp14:anchorId="50B08E57" wp14:editId="205185E3">
@@ -20318,7 +20299,7 @@
       </w:pPr>
       <w:r>
         <w:rPr>
-          <w:lang w:val="en-US"/>
+          <w:lang w:val="en-GB" w:eastAsia="en-GB"/>
         </w:rPr>
         <w:drawing>
           <wp:inline distT="0" distB="0" distL="0" distR="0" wp14:anchorId="728A069D" wp14:editId="342CBB3C">
@@ -20573,6 +20554,7 @@
                 <w:rFonts w:ascii="Cambria Math" w:hAnsi="Cambria Math" w:cs="Times New Roman"/>
                 <w:noProof/>
                 <w:sz w:val="32"/>
+                <w:lang w:val="en-GB" w:eastAsia="en-GB"/>
               </w:rPr>
               <w:drawing>
                 <wp:inline distT="0" distB="0" distL="0" distR="0" wp14:anchorId="3317AC90" wp14:editId="2E43D9E5">
@@ -20752,7 +20734,7 @@
       </w:pPr>
       <w:r>
         <w:rPr>
-          <w:lang w:val="en-US"/>
+          <w:lang w:val="en-GB" w:eastAsia="en-GB"/>
         </w:rPr>
         <w:drawing>
           <wp:inline distT="0" distB="0" distL="0" distR="0" wp14:anchorId="7C0AE7E6" wp14:editId="04F77725">
@@ -20957,7 +20939,7 @@
       </w:pPr>
       <w:r>
         <w:rPr>
-          <w:lang w:val="en-US"/>
+          <w:lang w:val="en-GB" w:eastAsia="en-GB"/>
         </w:rPr>
         <w:drawing>
           <wp:inline distT="0" distB="0" distL="0" distR="0" wp14:anchorId="52E44A5C" wp14:editId="1B059A78">
@@ -21216,6 +21198,7 @@
                 <w:rPr>
                   <w:rFonts w:ascii="Cambria Math" w:hAnsi="Cambria Math" w:cs="Times New Roman"/>
                   <w:noProof/>
+                  <w:lang w:val="en-GB" w:eastAsia="en-GB"/>
                 </w:rPr>
                 <w:drawing>
                   <wp:inline distT="0" distB="0" distL="0" distR="0" wp14:anchorId="4103A86A" wp14:editId="4460B489">
@@ -21295,7 +21278,7 @@
       </w:pPr>
       <w:r>
         <w:rPr>
-          <w:lang w:val="en-US"/>
+          <w:lang w:val="en-GB" w:eastAsia="en-GB"/>
         </w:rPr>
         <w:drawing>
           <wp:inline distT="0" distB="0" distL="0" distR="0" wp14:anchorId="4CFAD74B" wp14:editId="4E2224D3">
@@ -21549,6 +21532,7 @@
                   <w:rPr>
                     <w:rFonts w:ascii="Cambria Math" w:hAnsi="Cambria Math" w:cs="Times New Roman"/>
                     <w:noProof/>
+                    <w:lang w:val="en-GB" w:eastAsia="en-GB"/>
                   </w:rPr>
                   <w:drawing>
                     <wp:inline distT="0" distB="0" distL="0" distR="0" wp14:anchorId="0EEB7E8F" wp14:editId="7B62E77F">
@@ -21752,6 +21736,7 @@
                 <w:rPr>
                   <w:rFonts w:ascii="Cambria Math" w:hAnsi="Cambria Math" w:cs="Times New Roman"/>
                   <w:noProof/>
+                  <w:lang w:val="en-GB" w:eastAsia="en-GB"/>
                 </w:rPr>
                 <w:drawing>
                   <wp:inline distT="0" distB="0" distL="0" distR="0" wp14:anchorId="1C57F225" wp14:editId="74F1246B">
@@ -21832,7 +21817,7 @@
       <w:r>
         <w:rPr>
           <w:rFonts w:eastAsiaTheme="minorEastAsia"/>
-          <w:lang w:val="en-US"/>
+          <w:lang w:val="en-GB" w:eastAsia="en-GB"/>
         </w:rPr>
         <w:drawing>
           <wp:inline distT="0" distB="0" distL="0" distR="0" wp14:anchorId="620F18CD" wp14:editId="78375B18">
@@ -22071,6 +22056,7 @@
                 <w:rFonts w:ascii="Cambria Math" w:hAnsi="Cambria Math" w:cs="Times New Roman"/>
                 <w:bCs/>
                 <w:noProof/>
+                <w:lang w:val="en-GB" w:eastAsia="en-GB"/>
               </w:rPr>
               <w:drawing>
                 <wp:inline distT="0" distB="0" distL="0" distR="0" wp14:anchorId="7EAE93C3" wp14:editId="0A679D59">
@@ -22229,6 +22215,7 @@
         <w:rPr>
           <w:rFonts w:cs="Times New Roman"/>
           <w:noProof/>
+          <w:lang w:val="en-GB" w:eastAsia="en-GB"/>
         </w:rPr>
         <w:drawing>
           <wp:inline distT="0" distB="0" distL="0" distR="0" wp14:anchorId="440C1C66" wp14:editId="21259DD1">
@@ -22434,7 +22421,7 @@
       </w:pPr>
       <w:r>
         <w:rPr>
-          <w:lang w:val="en-US"/>
+          <w:lang w:val="en-GB" w:eastAsia="en-GB"/>
         </w:rPr>
         <w:drawing>
           <wp:inline distT="0" distB="0" distL="0" distR="0" wp14:anchorId="63D81667" wp14:editId="2F7C3AB2">
@@ -22638,7 +22625,7 @@
       </w:pPr>
       <w:r>
         <w:rPr>
-          <w:lang w:val="en-US"/>
+          <w:lang w:val="en-GB" w:eastAsia="en-GB"/>
         </w:rPr>
         <w:drawing>
           <wp:inline distT="0" distB="0" distL="0" distR="0" wp14:anchorId="038CA1EE" wp14:editId="452CD6BE">
@@ -22845,6 +22832,7 @@
         <w:rPr>
           <w:rFonts w:cs="Times New Roman"/>
           <w:noProof/>
+          <w:lang w:val="en-GB" w:eastAsia="en-GB"/>
         </w:rPr>
         <w:drawing>
           <wp:inline distT="0" distB="0" distL="0" distR="0" wp14:anchorId="6437021A" wp14:editId="2D587970">
@@ -22934,6 +22922,7 @@
           <w:rFonts w:eastAsiaTheme="minorEastAsia" w:cs="Times New Roman"/>
           <w:i/>
           <w:noProof/>
+          <w:lang w:val="en-GB" w:eastAsia="en-GB"/>
         </w:rPr>
         <w:lastRenderedPageBreak/>
         <w:drawing>
@@ -23013,6 +23002,7 @@
         <w:rPr>
           <w:rFonts w:cs="Times New Roman"/>
           <w:noProof/>
+          <w:lang w:val="en-GB" w:eastAsia="en-GB"/>
         </w:rPr>
         <mc:AlternateContent>
           <mc:Choice Requires="wps">
@@ -23320,6 +23310,7 @@
         <w:rPr>
           <w:rFonts w:cs="Times New Roman"/>
           <w:noProof/>
+          <w:lang w:val="en-GB" w:eastAsia="en-GB"/>
         </w:rPr>
         <w:drawing>
           <wp:anchor distT="0" distB="0" distL="114300" distR="114300" simplePos="0" relativeHeight="251668480" behindDoc="0" locked="0" layoutInCell="1" allowOverlap="1" wp14:anchorId="416C426F" wp14:editId="713D6108">
@@ -23417,6 +23408,7 @@
         <w:rPr>
           <w:rFonts w:cs="Times New Roman"/>
           <w:noProof/>
+          <w:lang w:val="en-GB" w:eastAsia="en-GB"/>
         </w:rPr>
         <mc:AlternateContent>
           <mc:Choice Requires="wps">
@@ -23755,6 +23747,7 @@
         <w:rPr>
           <w:rFonts w:eastAsiaTheme="minorEastAsia" w:cs="Times New Roman"/>
           <w:noProof/>
+          <w:lang w:val="en-GB" w:eastAsia="en-GB"/>
         </w:rPr>
         <w:drawing>
           <wp:inline distT="0" distB="0" distL="0" distR="0" wp14:anchorId="5AC05F66" wp14:editId="2118B0B0">
@@ -26146,7 +26139,7 @@
       </w:pPr>
       <w:r>
         <w:rPr>
-          <w:lang w:val="en-US"/>
+          <w:lang w:val="en-GB" w:eastAsia="en-GB"/>
         </w:rPr>
         <w:drawing>
           <wp:inline distT="0" distB="0" distL="0" distR="0" wp14:anchorId="202E756C" wp14:editId="55E6295A">
@@ -26927,6 +26920,7 @@
         <w:rPr>
           <w:rFonts w:cs="Times New Roman"/>
           <w:noProof/>
+          <w:lang w:val="en-GB" w:eastAsia="en-GB"/>
         </w:rPr>
         <mc:AlternateContent>
           <mc:Choice Requires="wps">
@@ -27234,6 +27228,7 @@
         <w:rPr>
           <w:rFonts w:cs="Times New Roman"/>
           <w:noProof/>
+          <w:lang w:val="en-GB" w:eastAsia="en-GB"/>
         </w:rPr>
         <w:drawing>
           <wp:anchor distT="0" distB="0" distL="114300" distR="114300" simplePos="0" relativeHeight="251682816" behindDoc="0" locked="0" layoutInCell="1" allowOverlap="1" wp14:anchorId="1465B338" wp14:editId="2819A285">
@@ -27642,7 +27637,7 @@
       </w:pPr>
       <w:r>
         <w:rPr>
-          <w:lang w:val="en-US"/>
+          <w:lang w:val="en-GB" w:eastAsia="en-GB"/>
         </w:rPr>
         <w:drawing>
           <wp:inline distT="0" distB="0" distL="0" distR="0" wp14:anchorId="1AC48F67" wp14:editId="01BE2928">
@@ -28205,49 +28200,12 @@
 
 <file path=word/footer2.xml><?xml version="1.0" encoding="utf-8"?>
 <w:ftr xmlns:wpc="http://schemas.microsoft.com/office/word/2010/wordprocessingCanvas" xmlns:cx="http://schemas.microsoft.com/office/drawing/2014/chartex" xmlns:mc="http://schemas.openxmlformats.org/markup-compatibility/2006" xmlns:o="urn:schemas-microsoft-com:office:office" xmlns:r="http://schemas.openxmlformats.org/officeDocument/2006/relationships" xmlns:m="http://schemas.openxmlformats.org/officeDocument/2006/math" xmlns:v="urn:schemas-microsoft-com:vml" xmlns:wp14="http://schemas.microsoft.com/office/word/2010/wordprocessingDrawing" xmlns:wp="http://schemas.openxmlformats.org/drawingml/2006/wordprocessingDrawing" xmlns:w10="urn:schemas-microsoft-com:office:word" xmlns:w="http://schemas.openxmlformats.org/wordprocessingml/2006/main" xmlns:w14="http://schemas.microsoft.com/office/word/2010/wordml" xmlns:w15="http://schemas.microsoft.com/office/word/2012/wordml" xmlns:w16se="http://schemas.microsoft.com/office/word/2015/wordml/symex" xmlns:wpg="http://schemas.microsoft.com/office/word/2010/wordprocessingGroup" xmlns:wpi="http://schemas.microsoft.com/office/word/2010/wordprocessingInk" xmlns:wne="http://schemas.microsoft.com/office/word/2006/wordml" xmlns:wps="http://schemas.microsoft.com/office/word/2010/wordprocessingShape" mc:Ignorable="w14 w15 w16se wp14">
-  <w:sdt>
-    <w:sdtPr>
-      <w:id w:val="-1631854747"/>
-      <w:docPartObj>
-        <w:docPartGallery w:val="Page Numbers (Bottom of Page)"/>
-        <w:docPartUnique/>
-      </w:docPartObj>
-    </w:sdtPr>
-    <w:sdtEndPr>
-      <w:rPr>
-        <w:noProof/>
-      </w:rPr>
-    </w:sdtEndPr>
-    <w:sdtContent>
-      <w:p>
-        <w:pPr>
-          <w:pStyle w:val="Footer"/>
-          <w:jc w:val="center"/>
-        </w:pPr>
-        <w:r>
-          <w:fldChar w:fldCharType="begin"/>
-        </w:r>
-        <w:r>
-          <w:instrText xml:space="preserve"> PAGE   \* MERGEFORMAT </w:instrText>
-        </w:r>
-        <w:r>
-          <w:fldChar w:fldCharType="separate"/>
-        </w:r>
-        <w:r>
-          <w:rPr>
-            <w:noProof/>
-          </w:rPr>
-          <w:t>1</w:t>
-        </w:r>
-        <w:r>
-          <w:rPr>
-            <w:noProof/>
-          </w:rPr>
-          <w:fldChar w:fldCharType="end"/>
-        </w:r>
-      </w:p>
-    </w:sdtContent>
-  </w:sdt>
+  <w:p>
+    <w:pPr>
+      <w:pStyle w:val="Footer"/>
+      <w:jc w:val="center"/>
+    </w:pPr>
+  </w:p>
   <w:p>
     <w:pPr>
       <w:pStyle w:val="Footer"/>
@@ -28290,7 +28248,7 @@
           <w:rPr>
             <w:noProof/>
           </w:rPr>
-          <w:t>17</w:t>
+          <w:t>11</w:t>
         </w:r>
         <w:r>
           <w:rPr>
@@ -34382,7 +34340,7 @@
 </file>
 
 <file path=customXml/itemProps1.xml><?xml version="1.0" encoding="utf-8"?>
-<ds:datastoreItem xmlns:ds="http://schemas.openxmlformats.org/officeDocument/2006/customXml" ds:itemID="{E5B0EF5A-5509-4D61-92ED-8B3029E9DB51}">
+<ds:datastoreItem xmlns:ds="http://schemas.openxmlformats.org/officeDocument/2006/customXml" ds:itemID="{D9F5A295-4F64-43CC-90EF-1406D854ADB1}">
   <ds:schemaRefs>
     <ds:schemaRef ds:uri="http://schemas.openxmlformats.org/officeDocument/2006/bibliography"/>
   </ds:schemaRefs>

</xml_diff>

<commit_message>
upload word, nop mail work
</commit_message>
<xml_diff>
--- a/ThuyetTrinh20/NhomB.docx
+++ b/ThuyetTrinh20/NhomB.docx
@@ -322,67 +322,69 @@
           <w:b/>
           <w:szCs w:val="28"/>
         </w:rPr>
-        <w:t>Nguyễn Khánh An</w:t>
-      </w:r>
+        <w:t xml:space="preserve">Nguyễn Khánh </w:t>
+      </w:r>
+      <w:proofErr w:type="gramStart"/>
       <w:r>
         <w:rPr>
           <w:rFonts w:cs="Times New Roman"/>
           <w:b/>
           <w:szCs w:val="28"/>
         </w:rPr>
-        <w:t xml:space="preserve"> – </w:t>
-      </w:r>
+        <w:t>An</w:t>
+      </w:r>
+      <w:proofErr w:type="gramEnd"/>
       <w:r>
         <w:rPr>
           <w:rFonts w:cs="Times New Roman"/>
           <w:b/>
           <w:szCs w:val="28"/>
         </w:rPr>
-        <w:t>51800166</w:t>
-      </w:r>
-    </w:p>
-    <w:p>
-      <w:pPr>
-        <w:jc w:val="right"/>
+        <w:t xml:space="preserve"> – </w:t>
+      </w:r>
+      <w:r>
         <w:rPr>
           <w:rFonts w:cs="Times New Roman"/>
           <w:b/>
           <w:szCs w:val="28"/>
         </w:rPr>
-      </w:pPr>
-      <w:r>
+        <w:t>51800166</w:t>
+      </w:r>
+    </w:p>
+    <w:p>
+      <w:pPr>
+        <w:jc w:val="right"/>
         <w:rPr>
           <w:rFonts w:cs="Times New Roman"/>
           <w:b/>
           <w:szCs w:val="28"/>
         </w:rPr>
-        <w:t>Võ Hoàng Long – 51800898</w:t>
-      </w:r>
-    </w:p>
-    <w:p>
-      <w:pPr>
-        <w:jc w:val="right"/>
+      </w:pPr>
+      <w:r>
         <w:rPr>
           <w:rFonts w:cs="Times New Roman"/>
           <w:b/>
           <w:szCs w:val="28"/>
         </w:rPr>
-      </w:pPr>
-      <w:r>
+        <w:t>Võ Hoàng Long – 51800898</w:t>
+      </w:r>
+    </w:p>
+    <w:p>
+      <w:pPr>
+        <w:jc w:val="right"/>
         <w:rPr>
           <w:rFonts w:cs="Times New Roman"/>
           <w:b/>
           <w:szCs w:val="28"/>
         </w:rPr>
-        <w:t xml:space="preserve">Đậu Minh Lượng </w:t>
-      </w:r>
+      </w:pPr>
       <w:r>
         <w:rPr>
           <w:rFonts w:cs="Times New Roman"/>
           <w:b/>
           <w:szCs w:val="28"/>
         </w:rPr>
-        <w:t xml:space="preserve">– </w:t>
+        <w:t xml:space="preserve">Đậu Minh Lượng </w:t>
       </w:r>
       <w:r>
         <w:rPr>
@@ -390,44 +392,61 @@
           <w:b/>
           <w:szCs w:val="28"/>
         </w:rPr>
-        <w:t>51403417</w:t>
-      </w:r>
-    </w:p>
-    <w:p>
-      <w:pPr>
-        <w:jc w:val="right"/>
+        <w:t xml:space="preserve">– </w:t>
+      </w:r>
+      <w:r>
         <w:rPr>
           <w:rFonts w:cs="Times New Roman"/>
           <w:b/>
           <w:szCs w:val="28"/>
         </w:rPr>
-      </w:pPr>
-      <w:r>
+        <w:t>51403417</w:t>
+      </w:r>
+    </w:p>
+    <w:p>
+      <w:pPr>
+        <w:jc w:val="right"/>
         <w:rPr>
           <w:rFonts w:cs="Times New Roman"/>
           <w:b/>
           <w:szCs w:val="28"/>
         </w:rPr>
-        <w:t>Lâm Phúc Nghi – 51403239</w:t>
-      </w:r>
-    </w:p>
-    <w:p>
-      <w:pPr>
-        <w:jc w:val="right"/>
+      </w:pPr>
+      <w:r>
         <w:rPr>
           <w:rFonts w:cs="Times New Roman"/>
           <w:b/>
           <w:szCs w:val="28"/>
         </w:rPr>
-      </w:pPr>
-      <w:r>
+        <w:t>Lâm Phúc Nghi – 51403239</w:t>
+      </w:r>
+    </w:p>
+    <w:p>
+      <w:pPr>
+        <w:jc w:val="right"/>
         <w:rPr>
           <w:rFonts w:cs="Times New Roman"/>
           <w:b/>
           <w:szCs w:val="28"/>
         </w:rPr>
+      </w:pPr>
+      <w:r>
+        <w:rPr>
+          <w:rFonts w:cs="Times New Roman"/>
+          <w:b/>
+          <w:szCs w:val="28"/>
+        </w:rPr>
         <w:t>Đinh Đông Thức - 51800935</w:t>
       </w:r>
+    </w:p>
+    <w:p>
+      <w:pPr>
+        <w:rPr>
+          <w:rFonts w:cs="Times New Roman"/>
+          <w:b/>
+          <w:szCs w:val="28"/>
+        </w:rPr>
+      </w:pPr>
     </w:p>
     <w:p>
       <w:pPr>
@@ -493,6 +512,7 @@
           <w:bCs/>
           <w:szCs w:val="28"/>
         </w:rPr>
+        <w:lastRenderedPageBreak/>
         <w:t>TỔNG LIÊN ĐOÀN LAO ĐỘNG VIỆT NAM</w:t>
       </w:r>
     </w:p>
@@ -515,7 +535,6 @@
           <w:bCs/>
           <w:szCs w:val="28"/>
         </w:rPr>
-        <w:lastRenderedPageBreak/>
         <w:t>TRƯỜNG ĐẠI HỌC TÔN ĐỨC THẮNG</w:t>
       </w:r>
     </w:p>
@@ -787,25 +806,25 @@
           <w:b/>
           <w:szCs w:val="28"/>
         </w:rPr>
-        <w:t>Nguyễn Khánh An – 51800166</w:t>
-      </w:r>
-    </w:p>
-    <w:p>
-      <w:pPr>
-        <w:jc w:val="right"/>
+        <w:t xml:space="preserve">Nguyễn Khánh </w:t>
+      </w:r>
+      <w:proofErr w:type="gramStart"/>
+      <w:r>
         <w:rPr>
           <w:rFonts w:cs="Times New Roman"/>
           <w:b/>
           <w:szCs w:val="28"/>
         </w:rPr>
-      </w:pPr>
+        <w:t>An</w:t>
+      </w:r>
+      <w:proofErr w:type="gramEnd"/>
       <w:r>
         <w:rPr>
           <w:rFonts w:cs="Times New Roman"/>
           <w:b/>
           <w:szCs w:val="28"/>
         </w:rPr>
-        <w:t>Võ Hoàng Long – 51800898</w:t>
+        <w:t xml:space="preserve"> – 51800166</w:t>
       </w:r>
     </w:p>
     <w:p>
@@ -823,7 +842,7 @@
           <w:b/>
           <w:szCs w:val="28"/>
         </w:rPr>
-        <w:t>Đậu Minh Lượng – 51403417</w:t>
+        <w:t>Võ Hoàng Long – 51800898</w:t>
       </w:r>
     </w:p>
     <w:p>
@@ -841,7 +860,7 @@
           <w:b/>
           <w:szCs w:val="28"/>
         </w:rPr>
-        <w:t>Lâm Phúc Nghi – 51403239</w:t>
+        <w:t>Đậu Minh Lượng – 51403417</w:t>
       </w:r>
     </w:p>
     <w:p>
@@ -859,7 +878,7 @@
           <w:b/>
           <w:szCs w:val="28"/>
         </w:rPr>
-        <w:t>Đinh Đông Thức - 51800935</w:t>
+        <w:t>Lâm Phúc Nghi – 51403239</w:t>
       </w:r>
     </w:p>
     <w:p>
@@ -871,19 +890,18 @@
           <w:szCs w:val="28"/>
         </w:rPr>
       </w:pPr>
-    </w:p>
-    <w:p>
-      <w:pPr>
-        <w:jc w:val="right"/>
+      <w:r>
         <w:rPr>
           <w:rFonts w:cs="Times New Roman"/>
           <w:b/>
           <w:szCs w:val="28"/>
         </w:rPr>
-      </w:pPr>
-    </w:p>
-    <w:p>
-      <w:pPr>
+        <w:t>Đinh Đông Thức - 51800935</w:t>
+      </w:r>
+    </w:p>
+    <w:p>
+      <w:pPr>
+        <w:jc w:val="right"/>
         <w:rPr>
           <w:rFonts w:cs="Times New Roman"/>
           <w:b/>
@@ -893,6 +911,25 @@
     </w:p>
     <w:p>
       <w:pPr>
+        <w:jc w:val="right"/>
+        <w:rPr>
+          <w:rFonts w:cs="Times New Roman"/>
+          <w:b/>
+          <w:szCs w:val="28"/>
+        </w:rPr>
+      </w:pPr>
+    </w:p>
+    <w:p>
+      <w:pPr>
+        <w:rPr>
+          <w:rFonts w:cs="Times New Roman"/>
+          <w:b/>
+          <w:szCs w:val="28"/>
+        </w:rPr>
+      </w:pPr>
+    </w:p>
+    <w:p>
+      <w:pPr>
         <w:pStyle w:val="Chng"/>
         <w:jc w:val="center"/>
         <w:rPr>
@@ -921,7 +958,6 @@
         <w:jc w:val="center"/>
       </w:pPr>
       <w:r>
-        <w:lastRenderedPageBreak/>
         <w:t>LỜI CẢM ƠN</w:t>
       </w:r>
     </w:p>
@@ -1425,7 +1461,6 @@
           <w:sz w:val="32"/>
           <w:szCs w:val="32"/>
         </w:rPr>
-        <w:lastRenderedPageBreak/>
         <w:t>BÀI THUYẾT TRÌNH</w:t>
       </w:r>
       <w:r>
@@ -1874,7 +1909,6 @@
       </w:pPr>
       <w:bookmarkStart w:id="0" w:name="_Toc387692906"/>
       <w:r>
-        <w:lastRenderedPageBreak/>
         <w:t>PHẦN XÁC NHẬN VÀ ĐÁNH GIÁ CỦA GIẢNG VIÊN</w:t>
       </w:r>
       <w:bookmarkEnd w:id="0"/>
@@ -2091,7 +2125,6 @@
           <w:sz w:val="32"/>
           <w:szCs w:val="32"/>
         </w:rPr>
-        <w:lastRenderedPageBreak/>
         <w:t>TÓM TẮT</w:t>
       </w:r>
       <w:bookmarkEnd w:id="1"/>
@@ -3239,7 +3272,6 @@
         <w:rPr>
           <w:lang w:val="en-US"/>
         </w:rPr>
-        <w:lastRenderedPageBreak/>
         <w:t>MỤC LỤC</w:t>
       </w:r>
     </w:p>
@@ -3281,7 +3313,7 @@
           <w:r>
             <w:fldChar w:fldCharType="separate"/>
           </w:r>
-          <w:hyperlink w:anchor="_Toc65944544" w:history="1">
+          <w:hyperlink w:anchor="_Toc68633136" w:history="1">
             <w:r>
               <w:rPr>
                 <w:rStyle w:val="Hyperlink"/>
@@ -3323,7 +3355,7 @@
                 <w:noProof/>
                 <w:webHidden/>
               </w:rPr>
-              <w:instrText xml:space="preserve"> PAGEREF _Toc65944544 \h </w:instrText>
+              <w:instrText xml:space="preserve"> PAGEREF _Toc68633136 \h </w:instrText>
             </w:r>
             <w:r>
               <w:rPr>
@@ -3367,7 +3399,7 @@
               <w:sz w:val="22"/>
             </w:rPr>
           </w:pPr>
-          <w:hyperlink w:anchor="_Toc65944545" w:history="1">
+          <w:hyperlink w:anchor="_Toc68633137" w:history="1">
             <w:r>
               <w:rPr>
                 <w:rStyle w:val="Hyperlink"/>
@@ -3409,7 +3441,7 @@
                 <w:noProof/>
                 <w:webHidden/>
               </w:rPr>
-              <w:instrText xml:space="preserve"> PAGEREF _Toc65944545 \h </w:instrText>
+              <w:instrText xml:space="preserve"> PAGEREF _Toc68633137 \h </w:instrText>
             </w:r>
             <w:r>
               <w:rPr>
@@ -3453,7 +3485,7 @@
               <w:sz w:val="22"/>
             </w:rPr>
           </w:pPr>
-          <w:hyperlink w:anchor="_Toc65944546" w:history="1">
+          <w:hyperlink w:anchor="_Toc68633138" w:history="1">
             <w:r>
               <w:rPr>
                 <w:rStyle w:val="Hyperlink"/>
@@ -3495,7 +3527,7 @@
                 <w:noProof/>
                 <w:webHidden/>
               </w:rPr>
-              <w:instrText xml:space="preserve"> PAGEREF _Toc65944546 \h </w:instrText>
+              <w:instrText xml:space="preserve"> PAGEREF _Toc68633138 \h </w:instrText>
             </w:r>
             <w:r>
               <w:rPr>
@@ -3539,7 +3571,7 @@
               <w:sz w:val="22"/>
             </w:rPr>
           </w:pPr>
-          <w:hyperlink w:anchor="_Toc65944547" w:history="1">
+          <w:hyperlink w:anchor="_Toc68633139" w:history="1">
             <w:r>
               <w:rPr>
                 <w:rStyle w:val="Hyperlink"/>
@@ -3581,7 +3613,7 @@
                 <w:noProof/>
                 <w:webHidden/>
               </w:rPr>
-              <w:instrText xml:space="preserve"> PAGEREF _Toc65944547 \h </w:instrText>
+              <w:instrText xml:space="preserve"> PAGEREF _Toc68633139 \h </w:instrText>
             </w:r>
             <w:r>
               <w:rPr>
@@ -3625,7 +3657,7 @@
               <w:sz w:val="22"/>
             </w:rPr>
           </w:pPr>
-          <w:hyperlink w:anchor="_Toc65944548" w:history="1">
+          <w:hyperlink w:anchor="_Toc68633140" w:history="1">
             <w:r>
               <w:rPr>
                 <w:rStyle w:val="Hyperlink"/>
@@ -3667,7 +3699,7 @@
                 <w:noProof/>
                 <w:webHidden/>
               </w:rPr>
-              <w:instrText xml:space="preserve"> PAGEREF _Toc65944548 \h </w:instrText>
+              <w:instrText xml:space="preserve"> PAGEREF _Toc68633140 \h </w:instrText>
             </w:r>
             <w:r>
               <w:rPr>
@@ -3711,7 +3743,7 @@
               <w:sz w:val="22"/>
             </w:rPr>
           </w:pPr>
-          <w:hyperlink w:anchor="_Toc65944549" w:history="1">
+          <w:hyperlink w:anchor="_Toc68633141" w:history="1">
             <w:r>
               <w:rPr>
                 <w:rStyle w:val="Hyperlink"/>
@@ -3753,7 +3785,7 @@
                 <w:noProof/>
                 <w:webHidden/>
               </w:rPr>
-              <w:instrText xml:space="preserve"> PAGEREF _Toc65944549 \h </w:instrText>
+              <w:instrText xml:space="preserve"> PAGEREF _Toc68633141 \h </w:instrText>
             </w:r>
             <w:r>
               <w:rPr>
@@ -3797,7 +3829,7 @@
               <w:sz w:val="22"/>
             </w:rPr>
           </w:pPr>
-          <w:hyperlink w:anchor="_Toc65944550" w:history="1">
+          <w:hyperlink w:anchor="_Toc68633142" w:history="1">
             <w:r>
               <w:rPr>
                 <w:rStyle w:val="Hyperlink"/>
@@ -3839,7 +3871,7 @@
                 <w:noProof/>
                 <w:webHidden/>
               </w:rPr>
-              <w:instrText xml:space="preserve"> PAGEREF _Toc65944550 \h </w:instrText>
+              <w:instrText xml:space="preserve"> PAGEREF _Toc68633142 \h </w:instrText>
             </w:r>
             <w:r>
               <w:rPr>
@@ -3883,7 +3915,7 @@
               <w:sz w:val="22"/>
             </w:rPr>
           </w:pPr>
-          <w:hyperlink w:anchor="_Toc65944551" w:history="1">
+          <w:hyperlink w:anchor="_Toc68633143" w:history="1">
             <w:r>
               <w:rPr>
                 <w:rStyle w:val="Hyperlink"/>
@@ -3925,7 +3957,7 @@
                 <w:noProof/>
                 <w:webHidden/>
               </w:rPr>
-              <w:instrText xml:space="preserve"> PAGEREF _Toc65944551 \h </w:instrText>
+              <w:instrText xml:space="preserve"> PAGEREF _Toc68633143 \h </w:instrText>
             </w:r>
             <w:r>
               <w:rPr>
@@ -3969,7 +4001,7 @@
               <w:sz w:val="22"/>
             </w:rPr>
           </w:pPr>
-          <w:hyperlink w:anchor="_Toc65944552" w:history="1">
+          <w:hyperlink w:anchor="_Toc68633144" w:history="1">
             <w:r>
               <w:rPr>
                 <w:rStyle w:val="Hyperlink"/>
@@ -4011,7 +4043,7 @@
                 <w:noProof/>
                 <w:webHidden/>
               </w:rPr>
-              <w:instrText xml:space="preserve"> PAGEREF _Toc65944552 \h </w:instrText>
+              <w:instrText xml:space="preserve"> PAGEREF _Toc68633144 \h </w:instrText>
             </w:r>
             <w:r>
               <w:rPr>
@@ -4055,7 +4087,7 @@
               <w:sz w:val="22"/>
             </w:rPr>
           </w:pPr>
-          <w:hyperlink w:anchor="_Toc65944553" w:history="1">
+          <w:hyperlink w:anchor="_Toc68633145" w:history="1">
             <w:r>
               <w:rPr>
                 <w:rStyle w:val="Hyperlink"/>
@@ -4097,7 +4129,7 @@
                 <w:noProof/>
                 <w:webHidden/>
               </w:rPr>
-              <w:instrText xml:space="preserve"> PAGEREF _Toc65944553 \h </w:instrText>
+              <w:instrText xml:space="preserve"> PAGEREF _Toc68633145 \h </w:instrText>
             </w:r>
             <w:r>
               <w:rPr>
@@ -4141,7 +4173,7 @@
               <w:sz w:val="22"/>
             </w:rPr>
           </w:pPr>
-          <w:hyperlink w:anchor="_Toc65944554" w:history="1">
+          <w:hyperlink w:anchor="_Toc68633146" w:history="1">
             <w:r>
               <w:rPr>
                 <w:rStyle w:val="Hyperlink"/>
@@ -4183,7 +4215,7 @@
                 <w:noProof/>
                 <w:webHidden/>
               </w:rPr>
-              <w:instrText xml:space="preserve"> PAGEREF _Toc65944554 \h </w:instrText>
+              <w:instrText xml:space="preserve"> PAGEREF _Toc68633146 \h </w:instrText>
             </w:r>
             <w:r>
               <w:rPr>
@@ -4227,7 +4259,7 @@
               <w:sz w:val="22"/>
             </w:rPr>
           </w:pPr>
-          <w:hyperlink w:anchor="_Toc65944555" w:history="1">
+          <w:hyperlink w:anchor="_Toc68633147" w:history="1">
             <w:r>
               <w:rPr>
                 <w:rStyle w:val="Hyperlink"/>
@@ -4289,7 +4321,7 @@
                 <w:noProof/>
                 <w:webHidden/>
               </w:rPr>
-              <w:instrText xml:space="preserve"> PAGEREF _Toc65944555 \h </w:instrText>
+              <w:instrText xml:space="preserve"> PAGEREF _Toc68633147 \h </w:instrText>
             </w:r>
             <w:r>
               <w:rPr>
@@ -4333,7 +4365,7 @@
               <w:sz w:val="22"/>
             </w:rPr>
           </w:pPr>
-          <w:hyperlink w:anchor="_Toc65944556" w:history="1">
+          <w:hyperlink w:anchor="_Toc68633148" w:history="1">
             <w:r>
               <w:rPr>
                 <w:rStyle w:val="Hyperlink"/>
@@ -4375,7 +4407,7 @@
                 <w:noProof/>
                 <w:webHidden/>
               </w:rPr>
-              <w:instrText xml:space="preserve"> PAGEREF _Toc65944556 \h </w:instrText>
+              <w:instrText xml:space="preserve"> PAGEREF _Toc68633148 \h </w:instrText>
             </w:r>
             <w:r>
               <w:rPr>
@@ -4419,7 +4451,7 @@
               <w:sz w:val="22"/>
             </w:rPr>
           </w:pPr>
-          <w:hyperlink w:anchor="_Toc65944557" w:history="1">
+          <w:hyperlink w:anchor="_Toc68633149" w:history="1">
             <w:r>
               <w:rPr>
                 <w:rStyle w:val="Hyperlink"/>
@@ -4461,7 +4493,7 @@
                 <w:noProof/>
                 <w:webHidden/>
               </w:rPr>
-              <w:instrText xml:space="preserve"> PAGEREF _Toc65944557 \h </w:instrText>
+              <w:instrText xml:space="preserve"> PAGEREF _Toc68633149 \h </w:instrText>
             </w:r>
             <w:r>
               <w:rPr>
@@ -4505,7 +4537,7 @@
               <w:sz w:val="22"/>
             </w:rPr>
           </w:pPr>
-          <w:hyperlink w:anchor="_Toc65944558" w:history="1">
+          <w:hyperlink w:anchor="_Toc68633150" w:history="1">
             <w:r>
               <w:rPr>
                 <w:rStyle w:val="Hyperlink"/>
@@ -4567,7 +4599,7 @@
                 <w:noProof/>
                 <w:webHidden/>
               </w:rPr>
-              <w:instrText xml:space="preserve"> PAGEREF _Toc65944558 \h </w:instrText>
+              <w:instrText xml:space="preserve"> PAGEREF _Toc68633150 \h </w:instrText>
             </w:r>
             <w:r>
               <w:rPr>
@@ -4611,7 +4643,7 @@
               <w:sz w:val="22"/>
             </w:rPr>
           </w:pPr>
-          <w:hyperlink w:anchor="_Toc65944559" w:history="1">
+          <w:hyperlink w:anchor="_Toc68633151" w:history="1">
             <w:r>
               <w:rPr>
                 <w:rStyle w:val="Hyperlink"/>
@@ -4637,7 +4669,7 @@
             <m:oMath>
               <m:r>
                 <m:rPr>
-                  <m:sty m:val="b"/>
+                  <m:sty m:val="bi"/>
                 </m:rPr>
                 <w:rPr>
                   <w:rStyle w:val="Hyperlink"/>
@@ -4659,7 +4691,7 @@
               </m:r>
               <m:r>
                 <m:rPr>
-                  <m:sty m:val="b"/>
+                  <m:sty m:val="bi"/>
                 </m:rPr>
                 <w:rPr>
                   <w:rStyle w:val="Hyperlink"/>
@@ -4695,7 +4727,7 @@
                 <w:noProof/>
                 <w:webHidden/>
               </w:rPr>
-              <w:instrText xml:space="preserve"> PAGEREF _Toc65944559 \h </w:instrText>
+              <w:instrText xml:space="preserve"> PAGEREF _Toc68633151 \h </w:instrText>
             </w:r>
             <w:r>
               <w:rPr>
@@ -4739,7 +4771,7 @@
               <w:sz w:val="22"/>
             </w:rPr>
           </w:pPr>
-          <w:hyperlink w:anchor="_Toc65944560" w:history="1">
+          <w:hyperlink w:anchor="_Toc68633152" w:history="1">
             <w:r>
               <w:rPr>
                 <w:rStyle w:val="Hyperlink"/>
@@ -4781,7 +4813,7 @@
                 <w:noProof/>
                 <w:webHidden/>
               </w:rPr>
-              <w:instrText xml:space="preserve"> PAGEREF _Toc65944560 \h </w:instrText>
+              <w:instrText xml:space="preserve"> PAGEREF _Toc68633152 \h </w:instrText>
             </w:r>
             <w:r>
               <w:rPr>
@@ -4825,7 +4857,7 @@
               <w:sz w:val="22"/>
             </w:rPr>
           </w:pPr>
-          <w:hyperlink w:anchor="_Toc65944561" w:history="1">
+          <w:hyperlink w:anchor="_Toc68633153" w:history="1">
             <w:r>
               <w:rPr>
                 <w:rStyle w:val="Hyperlink"/>
@@ -4867,7 +4899,7 @@
                 <w:noProof/>
                 <w:webHidden/>
               </w:rPr>
-              <w:instrText xml:space="preserve"> PAGEREF _Toc65944561 \h </w:instrText>
+              <w:instrText xml:space="preserve"> PAGEREF _Toc68633153 \h </w:instrText>
             </w:r>
             <w:r>
               <w:rPr>
@@ -4911,7 +4943,7 @@
               <w:sz w:val="22"/>
             </w:rPr>
           </w:pPr>
-          <w:hyperlink w:anchor="_Toc65944562" w:history="1">
+          <w:hyperlink w:anchor="_Toc68633154" w:history="1">
             <w:r>
               <w:rPr>
                 <w:rStyle w:val="Hyperlink"/>
@@ -4962,7 +4994,7 @@
                 <w:noProof/>
                 <w:webHidden/>
               </w:rPr>
-              <w:instrText xml:space="preserve"> PAGEREF _Toc65944562 \h </w:instrText>
+              <w:instrText xml:space="preserve"> PAGEREF _Toc68633154 \h </w:instrText>
             </w:r>
             <w:r>
               <w:rPr>
@@ -5006,7 +5038,7 @@
               <w:sz w:val="22"/>
             </w:rPr>
           </w:pPr>
-          <w:hyperlink w:anchor="_Toc65944563" w:history="1">
+          <w:hyperlink w:anchor="_Toc68633155" w:history="1">
             <w:r>
               <w:rPr>
                 <w:rStyle w:val="Hyperlink"/>
@@ -5048,7 +5080,7 @@
                 <w:noProof/>
                 <w:webHidden/>
               </w:rPr>
-              <w:instrText xml:space="preserve"> PAGEREF _Toc65944563 \h </w:instrText>
+              <w:instrText xml:space="preserve"> PAGEREF _Toc68633155 \h </w:instrText>
             </w:r>
             <w:r>
               <w:rPr>
@@ -5092,7 +5124,7 @@
               <w:sz w:val="22"/>
             </w:rPr>
           </w:pPr>
-          <w:hyperlink w:anchor="_Toc65944564" w:history="1">
+          <w:hyperlink w:anchor="_Toc68633156" w:history="1">
             <w:r>
               <w:rPr>
                 <w:rStyle w:val="Hyperlink"/>
@@ -5134,7 +5166,7 @@
                 <w:noProof/>
                 <w:webHidden/>
               </w:rPr>
-              <w:instrText xml:space="preserve"> PAGEREF _Toc65944564 \h </w:instrText>
+              <w:instrText xml:space="preserve"> PAGEREF _Toc68633156 \h </w:instrText>
             </w:r>
             <w:r>
               <w:rPr>
@@ -5178,7 +5210,7 @@
               <w:sz w:val="22"/>
             </w:rPr>
           </w:pPr>
-          <w:hyperlink w:anchor="_Toc65944565" w:history="1">
+          <w:hyperlink w:anchor="_Toc68633157" w:history="1">
             <w:r>
               <w:rPr>
                 <w:rStyle w:val="Hyperlink"/>
@@ -5220,7 +5252,7 @@
                 <w:noProof/>
                 <w:webHidden/>
               </w:rPr>
-              <w:instrText xml:space="preserve"> PAGEREF _Toc65944565 \h </w:instrText>
+              <w:instrText xml:space="preserve"> PAGEREF _Toc68633157 \h </w:instrText>
             </w:r>
             <w:r>
               <w:rPr>
@@ -5264,7 +5296,7 @@
               <w:sz w:val="22"/>
             </w:rPr>
           </w:pPr>
-          <w:hyperlink w:anchor="_Toc65944566" w:history="1">
+          <w:hyperlink w:anchor="_Toc68633158" w:history="1">
             <w:r>
               <w:rPr>
                 <w:rStyle w:val="Hyperlink"/>
@@ -5306,7 +5338,7 @@
                 <w:noProof/>
                 <w:webHidden/>
               </w:rPr>
-              <w:instrText xml:space="preserve"> PAGEREF _Toc65944566 \h </w:instrText>
+              <w:instrText xml:space="preserve"> PAGEREF _Toc68633158 \h </w:instrText>
             </w:r>
             <w:r>
               <w:rPr>
@@ -5350,7 +5382,7 @@
               <w:sz w:val="22"/>
             </w:rPr>
           </w:pPr>
-          <w:hyperlink w:anchor="_Toc65944567" w:history="1">
+          <w:hyperlink w:anchor="_Toc68633159" w:history="1">
             <w:r>
               <w:rPr>
                 <w:rStyle w:val="Hyperlink"/>
@@ -5392,7 +5424,7 @@
                 <w:noProof/>
                 <w:webHidden/>
               </w:rPr>
-              <w:instrText xml:space="preserve"> PAGEREF _Toc65944567 \h </w:instrText>
+              <w:instrText xml:space="preserve"> PAGEREF _Toc68633159 \h </w:instrText>
             </w:r>
             <w:r>
               <w:rPr>
@@ -5436,7 +5468,7 @@
               <w:sz w:val="22"/>
             </w:rPr>
           </w:pPr>
-          <w:hyperlink w:anchor="_Toc65944568" w:history="1">
+          <w:hyperlink w:anchor="_Toc68633160" w:history="1">
             <w:r>
               <w:rPr>
                 <w:rStyle w:val="Hyperlink"/>
@@ -5478,7 +5510,7 @@
                 <w:noProof/>
                 <w:webHidden/>
               </w:rPr>
-              <w:instrText xml:space="preserve"> PAGEREF _Toc65944568 \h </w:instrText>
+              <w:instrText xml:space="preserve"> PAGEREF _Toc68633160 \h </w:instrText>
             </w:r>
             <w:r>
               <w:rPr>
@@ -5522,7 +5554,7 @@
               <w:sz w:val="22"/>
             </w:rPr>
           </w:pPr>
-          <w:hyperlink w:anchor="_Toc65944569" w:history="1">
+          <w:hyperlink w:anchor="_Toc68633161" w:history="1">
             <w:r>
               <w:rPr>
                 <w:rStyle w:val="Hyperlink"/>
@@ -5566,7 +5598,7 @@
                 <w:noProof/>
                 <w:webHidden/>
               </w:rPr>
-              <w:instrText xml:space="preserve"> PAGEREF _Toc65944569 \h </w:instrText>
+              <w:instrText xml:space="preserve"> PAGEREF _Toc68633161 \h </w:instrText>
             </w:r>
             <w:r>
               <w:rPr>
@@ -5610,7 +5642,7 @@
               <w:sz w:val="22"/>
             </w:rPr>
           </w:pPr>
-          <w:hyperlink w:anchor="_Toc65944570" w:history="1">
+          <w:hyperlink w:anchor="_Toc68633162" w:history="1">
             <w:r>
               <w:rPr>
                 <w:rStyle w:val="Hyperlink"/>
@@ -5653,7 +5685,7 @@
                 <w:noProof/>
                 <w:webHidden/>
               </w:rPr>
-              <w:instrText xml:space="preserve"> PAGEREF _Toc65944570 \h </w:instrText>
+              <w:instrText xml:space="preserve"> PAGEREF _Toc68633162 \h </w:instrText>
             </w:r>
             <w:r>
               <w:rPr>
@@ -5697,7 +5729,7 @@
               <w:sz w:val="22"/>
             </w:rPr>
           </w:pPr>
-          <w:hyperlink w:anchor="_Toc65944571" w:history="1">
+          <w:hyperlink w:anchor="_Toc68633163" w:history="1">
             <w:r>
               <w:rPr>
                 <w:rStyle w:val="Hyperlink"/>
@@ -5740,7 +5772,7 @@
                 <w:noProof/>
                 <w:webHidden/>
               </w:rPr>
-              <w:instrText xml:space="preserve"> PAGEREF _Toc65944571 \h </w:instrText>
+              <w:instrText xml:space="preserve"> PAGEREF _Toc68633163 \h </w:instrText>
             </w:r>
             <w:r>
               <w:rPr>
@@ -5784,7 +5816,7 @@
               <w:sz w:val="22"/>
             </w:rPr>
           </w:pPr>
-          <w:hyperlink w:anchor="_Toc65944572" w:history="1">
+          <w:hyperlink w:anchor="_Toc68633164" w:history="1">
             <w:r>
               <w:rPr>
                 <w:rStyle w:val="Hyperlink"/>
@@ -5826,7 +5858,7 @@
                 <w:noProof/>
                 <w:webHidden/>
               </w:rPr>
-              <w:instrText xml:space="preserve"> PAGEREF _Toc65944572 \h </w:instrText>
+              <w:instrText xml:space="preserve"> PAGEREF _Toc68633164 \h </w:instrText>
             </w:r>
             <w:r>
               <w:rPr>
@@ -5870,7 +5902,7 @@
               <w:sz w:val="22"/>
             </w:rPr>
           </w:pPr>
-          <w:hyperlink w:anchor="_Toc65944573" w:history="1">
+          <w:hyperlink w:anchor="_Toc68633165" w:history="1">
             <w:r>
               <w:rPr>
                 <w:rStyle w:val="Hyperlink"/>
@@ -5914,7 +5946,7 @@
                 <w:noProof/>
                 <w:webHidden/>
               </w:rPr>
-              <w:instrText xml:space="preserve"> PAGEREF _Toc65944573 \h </w:instrText>
+              <w:instrText xml:space="preserve"> PAGEREF _Toc68633165 \h </w:instrText>
             </w:r>
             <w:r>
               <w:rPr>
@@ -5958,7 +5990,7 @@
               <w:sz w:val="22"/>
             </w:rPr>
           </w:pPr>
-          <w:hyperlink w:anchor="_Toc65944574" w:history="1">
+          <w:hyperlink w:anchor="_Toc68633166" w:history="1">
             <w:r>
               <w:rPr>
                 <w:rStyle w:val="Hyperlink"/>
@@ -6000,7 +6032,7 @@
                 <w:noProof/>
                 <w:webHidden/>
               </w:rPr>
-              <w:instrText xml:space="preserve"> PAGEREF _Toc65944574 \h </w:instrText>
+              <w:instrText xml:space="preserve"> PAGEREF _Toc68633166 \h </w:instrText>
             </w:r>
             <w:r>
               <w:rPr>
@@ -6044,7 +6076,7 @@
               <w:sz w:val="22"/>
             </w:rPr>
           </w:pPr>
-          <w:hyperlink w:anchor="_Toc65944575" w:history="1">
+          <w:hyperlink w:anchor="_Toc68633167" w:history="1">
             <w:r>
               <w:rPr>
                 <w:rStyle w:val="Hyperlink"/>
@@ -6086,7 +6118,7 @@
                 <w:noProof/>
                 <w:webHidden/>
               </w:rPr>
-              <w:instrText xml:space="preserve"> PAGEREF _Toc65944575 \h </w:instrText>
+              <w:instrText xml:space="preserve"> PAGEREF _Toc68633167 \h </w:instrText>
             </w:r>
             <w:r>
               <w:rPr>
@@ -6130,7 +6162,7 @@
               <w:sz w:val="22"/>
             </w:rPr>
           </w:pPr>
-          <w:hyperlink w:anchor="_Toc65944576" w:history="1">
+          <w:hyperlink w:anchor="_Toc68633168" w:history="1">
             <w:r>
               <w:rPr>
                 <w:rStyle w:val="Hyperlink"/>
@@ -6174,7 +6206,7 @@
                 <w:noProof/>
                 <w:webHidden/>
               </w:rPr>
-              <w:instrText xml:space="preserve"> PAGEREF _Toc65944576 \h </w:instrText>
+              <w:instrText xml:space="preserve"> PAGEREF _Toc68633168 \h </w:instrText>
             </w:r>
             <w:r>
               <w:rPr>
@@ -6274,6 +6306,8 @@
         <w:t>DANH MỤC HÌNH ẢNH</w:t>
       </w:r>
     </w:p>
+    <w:bookmarkStart w:id="4" w:name="_GoBack"/>
+    <w:bookmarkEnd w:id="4"/>
     <w:p>
       <w:pPr>
         <w:pStyle w:val="TableofFigures"/>
@@ -6305,31 +6339,19 @@
         </w:rPr>
         <w:fldChar w:fldCharType="separate"/>
       </w:r>
-      <w:hyperlink w:anchor="_Toc65944577" w:history="1">
+      <w:hyperlink w:anchor="_Toc68633169" w:history="1">
         <w:r>
           <w:rPr>
             <w:rStyle w:val="Hyperlink"/>
           </w:rPr>
-          <w:t>Hình  1.1</w:t>
+          <w:t>Hình  1</w:t>
         </w:r>
         <w:r>
           <w:rPr>
             <w:rStyle w:val="Hyperlink"/>
           </w:rPr>
           <w:noBreakHyphen/>
-          <w:t>1 Bảng EMP (nhân</w:t>
-        </w:r>
-        <w:r>
-          <w:rPr>
-            <w:rStyle w:val="Hyperlink"/>
-          </w:rPr>
-          <w:t xml:space="preserve"> </w:t>
-        </w:r>
-        <w:r>
-          <w:rPr>
-            <w:rStyle w:val="Hyperlink"/>
-          </w:rPr>
-          <w:t>viên) và PROJ (dự án).</w:t>
+          <w:t>1 Bảng EMP (nhân viên) và PROJ (dự án).</w:t>
         </w:r>
         <w:r>
           <w:rPr>
@@ -6347,7 +6369,7 @@
           <w:rPr>
             <w:webHidden/>
           </w:rPr>
-          <w:instrText xml:space="preserve"> PAGEREF _Toc65944577 \h </w:instrText>
+          <w:instrText xml:space="preserve"> PAGEREF _Toc68633169 \h </w:instrText>
         </w:r>
         <w:r>
           <w:rPr>
@@ -6387,19 +6409,19 @@
           <w:lang w:val="en-US"/>
         </w:rPr>
       </w:pPr>
-      <w:hyperlink w:anchor="_Toc65944578" w:history="1">
+      <w:hyperlink w:anchor="_Toc68633170" w:history="1">
         <w:r>
           <w:rPr>
             <w:rStyle w:val="Hyperlink"/>
           </w:rPr>
-          <w:t>Hình  1.2</w:t>
+          <w:t>Hình  1</w:t>
         </w:r>
         <w:r>
           <w:rPr>
             <w:rStyle w:val="Hyperlink"/>
           </w:rPr>
           <w:noBreakHyphen/>
-          <w:t>1 Bảng EMP và PROJ.</w:t>
+          <w:t>2 Bảng EMP và PROJ.</w:t>
         </w:r>
         <w:r>
           <w:rPr>
@@ -6417,7 +6439,7 @@
           <w:rPr>
             <w:webHidden/>
           </w:rPr>
-          <w:instrText xml:space="preserve"> PAGEREF _Toc65944578 \h </w:instrText>
+          <w:instrText xml:space="preserve"> PAGEREF _Toc68633170 \h </w:instrText>
         </w:r>
         <w:r>
           <w:rPr>
@@ -6457,19 +6479,19 @@
           <w:lang w:val="en-US"/>
         </w:rPr>
       </w:pPr>
-      <w:hyperlink w:anchor="_Toc65944579" w:history="1">
+      <w:hyperlink w:anchor="_Toc68633171" w:history="1">
         <w:r>
           <w:rPr>
             <w:rStyle w:val="Hyperlink"/>
           </w:rPr>
-          <w:t>Hình  1.2</w:t>
+          <w:t>Hình  1</w:t>
         </w:r>
         <w:r>
           <w:rPr>
             <w:rStyle w:val="Hyperlink"/>
           </w:rPr>
           <w:noBreakHyphen/>
-          <w:t>2 Bảng EMP và PROJ.</w:t>
+          <w:t>3 Bảng EMP và PROJ.</w:t>
         </w:r>
         <w:r>
           <w:rPr>
@@ -6487,7 +6509,7 @@
           <w:rPr>
             <w:webHidden/>
           </w:rPr>
-          <w:instrText xml:space="preserve"> PAGEREF _Toc65944579 \h </w:instrText>
+          <w:instrText xml:space="preserve"> PAGEREF _Toc68633171 \h </w:instrText>
         </w:r>
         <w:r>
           <w:rPr>
@@ -6527,19 +6549,19 @@
           <w:lang w:val="en-US"/>
         </w:rPr>
       </w:pPr>
-      <w:hyperlink w:anchor="_Toc65944580" w:history="1">
+      <w:hyperlink w:anchor="_Toc68633172" w:history="1">
         <w:r>
           <w:rPr>
             <w:rStyle w:val="Hyperlink"/>
           </w:rPr>
-          <w:t>Hình  1.2</w:t>
+          <w:t>Hình  1</w:t>
         </w:r>
         <w:r>
           <w:rPr>
             <w:rStyle w:val="Hyperlink"/>
           </w:rPr>
           <w:noBreakHyphen/>
-          <w:t>3 Bảng EMP và PROJ.</w:t>
+          <w:t>4 Bảng EMP và PROJ.</w:t>
         </w:r>
         <w:r>
           <w:rPr>
@@ -6557,7 +6579,7 @@
           <w:rPr>
             <w:webHidden/>
           </w:rPr>
-          <w:instrText xml:space="preserve"> PAGEREF _Toc65944580 \h </w:instrText>
+          <w:instrText xml:space="preserve"> PAGEREF _Toc68633172 \h </w:instrText>
         </w:r>
         <w:r>
           <w:rPr>
@@ -6597,19 +6619,19 @@
           <w:lang w:val="en-US"/>
         </w:rPr>
       </w:pPr>
-      <w:hyperlink w:anchor="_Toc65944581" w:history="1">
+      <w:hyperlink w:anchor="_Toc68633173" w:history="1">
         <w:r>
           <w:rPr>
             <w:rStyle w:val="Hyperlink"/>
           </w:rPr>
-          <w:t>Hình  1.2</w:t>
+          <w:t>Hình  1</w:t>
         </w:r>
         <w:r>
           <w:rPr>
             <w:rStyle w:val="Hyperlink"/>
           </w:rPr>
           <w:noBreakHyphen/>
-          <w:t>4 X xác định Y.</w:t>
+          <w:t>5 X xác định Y.</w:t>
         </w:r>
         <w:r>
           <w:rPr>
@@ -6627,7 +6649,7 @@
           <w:rPr>
             <w:webHidden/>
           </w:rPr>
-          <w:instrText xml:space="preserve"> PAGEREF _Toc65944581 \h </w:instrText>
+          <w:instrText xml:space="preserve"> PAGEREF _Toc68633173 \h </w:instrText>
         </w:r>
         <w:r>
           <w:rPr>
@@ -6667,19 +6689,19 @@
           <w:lang w:val="en-US"/>
         </w:rPr>
       </w:pPr>
-      <w:hyperlink w:anchor="_Toc65944582" w:history="1">
+      <w:hyperlink w:anchor="_Toc68633174" w:history="1">
         <w:r>
           <w:rPr>
             <w:rStyle w:val="Hyperlink"/>
           </w:rPr>
-          <w:t>Hình  1.3</w:t>
+          <w:t>Hình  1</w:t>
         </w:r>
         <w:r>
           <w:rPr>
             <w:rStyle w:val="Hyperlink"/>
           </w:rPr>
           <w:noBreakHyphen/>
-          <w:t>1 Bảng khách hàng.</w:t>
+          <w:t>6 Bảng khách hàng.</w:t>
         </w:r>
         <w:r>
           <w:rPr>
@@ -6697,7 +6719,7 @@
           <w:rPr>
             <w:webHidden/>
           </w:rPr>
-          <w:instrText xml:space="preserve"> PAGEREF _Toc65944582 \h </w:instrText>
+          <w:instrText xml:space="preserve"> PAGEREF _Toc68633174 \h </w:instrText>
         </w:r>
         <w:r>
           <w:rPr>
@@ -6737,19 +6759,19 @@
           <w:lang w:val="en-US"/>
         </w:rPr>
       </w:pPr>
-      <w:hyperlink w:anchor="_Toc65944583" w:history="1">
+      <w:hyperlink w:anchor="_Toc68633175" w:history="1">
         <w:r>
           <w:rPr>
             <w:rStyle w:val="Hyperlink"/>
           </w:rPr>
-          <w:t>Hình  1.3</w:t>
+          <w:t>Hình  1</w:t>
         </w:r>
         <w:r>
           <w:rPr>
             <w:rStyle w:val="Hyperlink"/>
           </w:rPr>
           <w:noBreakHyphen/>
-          <w:t>2 Chọn khách hàng có doanh số lớn hơn 300.000.</w:t>
+          <w:t>7 Chọn khách hàng có doanh số lớn hơn 300.000.</w:t>
         </w:r>
         <w:r>
           <w:rPr>
@@ -6767,7 +6789,7 @@
           <w:rPr>
             <w:webHidden/>
           </w:rPr>
-          <w:instrText xml:space="preserve"> PAGEREF _Toc65944583 \h </w:instrText>
+          <w:instrText xml:space="preserve"> PAGEREF _Toc68633175 \h </w:instrText>
         </w:r>
         <w:r>
           <w:rPr>
@@ -6807,19 +6829,19 @@
           <w:lang w:val="en-US"/>
         </w:rPr>
       </w:pPr>
-      <w:hyperlink w:anchor="_Toc65944584" w:history="1">
+      <w:hyperlink w:anchor="_Toc68633176" w:history="1">
         <w:r>
           <w:rPr>
             <w:rStyle w:val="Hyperlink"/>
           </w:rPr>
-          <w:t>Hình  1.3</w:t>
+          <w:t>Hình  1</w:t>
         </w:r>
         <w:r>
           <w:rPr>
             <w:rStyle w:val="Hyperlink"/>
           </w:rPr>
           <w:noBreakHyphen/>
-          <w:t>3 Chọn khách hàng có địa chỉ ở quận 5.</w:t>
+          <w:t>8 Chọn khách hàng có địa chỉ ở quận 5.</w:t>
         </w:r>
         <w:r>
           <w:rPr>
@@ -6837,7 +6859,7 @@
           <w:rPr>
             <w:webHidden/>
           </w:rPr>
-          <w:instrText xml:space="preserve"> PAGEREF _Toc65944584 \h </w:instrText>
+          <w:instrText xml:space="preserve"> PAGEREF _Toc68633176 \h </w:instrText>
         </w:r>
         <w:r>
           <w:rPr>
@@ -6877,19 +6899,19 @@
           <w:lang w:val="en-US"/>
         </w:rPr>
       </w:pPr>
-      <w:hyperlink w:anchor="_Toc65944585" w:history="1">
+      <w:hyperlink w:anchor="_Toc68633177" w:history="1">
         <w:r>
           <w:rPr>
             <w:rStyle w:val="Hyperlink"/>
           </w:rPr>
-          <w:t>Hình  1.3</w:t>
+          <w:t>Hình  1</w:t>
         </w:r>
         <w:r>
           <w:rPr>
             <w:rStyle w:val="Hyperlink"/>
           </w:rPr>
           <w:noBreakHyphen/>
-          <w:t>4 Bảng khách hàng.</w:t>
+          <w:t>9 Bảng khách hàng.</w:t>
         </w:r>
         <w:r>
           <w:rPr>
@@ -6907,7 +6929,7 @@
           <w:rPr>
             <w:webHidden/>
           </w:rPr>
-          <w:instrText xml:space="preserve"> PAGEREF _Toc65944585 \h </w:instrText>
+          <w:instrText xml:space="preserve"> PAGEREF _Toc68633177 \h </w:instrText>
         </w:r>
         <w:r>
           <w:rPr>
@@ -6947,19 +6969,19 @@
           <w:lang w:val="en-US"/>
         </w:rPr>
       </w:pPr>
-      <w:hyperlink w:anchor="_Toc65944586" w:history="1">
+      <w:hyperlink w:anchor="_Toc68633178" w:history="1">
         <w:r>
           <w:rPr>
             <w:rStyle w:val="Hyperlink"/>
           </w:rPr>
-          <w:t>Hình  1.3</w:t>
+          <w:t>Hình  1</w:t>
         </w:r>
         <w:r>
           <w:rPr>
             <w:rStyle w:val="Hyperlink"/>
           </w:rPr>
           <w:noBreakHyphen/>
-          <w:t>5 Lấy họ tên và số điện thoại khách hàng.</w:t>
+          <w:t>10 Lấy họ tên và số điện thoại khách hàng.</w:t>
         </w:r>
         <w:r>
           <w:rPr>
@@ -6977,7 +6999,7 @@
           <w:rPr>
             <w:webHidden/>
           </w:rPr>
-          <w:instrText xml:space="preserve"> PAGEREF _Toc65944586 \h </w:instrText>
+          <w:instrText xml:space="preserve"> PAGEREF _Toc68633178 \h </w:instrText>
         </w:r>
         <w:r>
           <w:rPr>
@@ -7017,19 +7039,19 @@
           <w:lang w:val="en-US"/>
         </w:rPr>
       </w:pPr>
-      <w:hyperlink w:anchor="_Toc65944587" w:history="1">
+      <w:hyperlink w:anchor="_Toc68633179" w:history="1">
         <w:r>
           <w:rPr>
             <w:rStyle w:val="Hyperlink"/>
           </w:rPr>
-          <w:t>Hình  1.3</w:t>
+          <w:t>Hình  1</w:t>
         </w:r>
         <w:r>
           <w:rPr>
             <w:rStyle w:val="Hyperlink"/>
           </w:rPr>
           <w:noBreakHyphen/>
-          <w:t>6 Minh họa phép hội.</w:t>
+          <w:t>11 Minh họa phép hội.</w:t>
         </w:r>
         <w:r>
           <w:rPr>
@@ -7047,7 +7069,7 @@
           <w:rPr>
             <w:webHidden/>
           </w:rPr>
-          <w:instrText xml:space="preserve"> PAGEREF _Toc65944587 \h </w:instrText>
+          <w:instrText xml:space="preserve"> PAGEREF _Toc68633179 \h </w:instrText>
         </w:r>
         <w:r>
           <w:rPr>
@@ -7087,19 +7109,19 @@
           <w:lang w:val="en-US"/>
         </w:rPr>
       </w:pPr>
-      <w:hyperlink w:anchor="_Toc65944588" w:history="1">
+      <w:hyperlink w:anchor="_Toc68633180" w:history="1">
         <w:r>
           <w:rPr>
             <w:rStyle w:val="Hyperlink"/>
           </w:rPr>
-          <w:t>Hình  1.3</w:t>
+          <w:t>Hình  1</w:t>
         </w:r>
         <w:r>
           <w:rPr>
             <w:rStyle w:val="Hyperlink"/>
           </w:rPr>
           <w:noBreakHyphen/>
-          <w:t>7 Bảng khách hàng.</w:t>
+          <w:t>12 Bảng khách hàng.</w:t>
         </w:r>
         <w:r>
           <w:rPr>
@@ -7117,7 +7139,7 @@
           <w:rPr>
             <w:webHidden/>
           </w:rPr>
-          <w:instrText xml:space="preserve"> PAGEREF _Toc65944588 \h </w:instrText>
+          <w:instrText xml:space="preserve"> PAGEREF _Toc68633180 \h </w:instrText>
         </w:r>
         <w:r>
           <w:rPr>
@@ -7157,19 +7179,19 @@
           <w:lang w:val="en-US"/>
         </w:rPr>
       </w:pPr>
-      <w:hyperlink w:anchor="_Toc65944589" w:history="1">
+      <w:hyperlink w:anchor="_Toc68633181" w:history="1">
         <w:r>
           <w:rPr>
             <w:rStyle w:val="Hyperlink"/>
           </w:rPr>
-          <w:t>Hình  1.3</w:t>
+          <w:t>Hình  1</w:t>
         </w:r>
         <w:r>
           <w:rPr>
             <w:rStyle w:val="Hyperlink"/>
           </w:rPr>
           <w:noBreakHyphen/>
-          <w:t>8 Bảng cung cấp.</w:t>
+          <w:t>13 Bảng cung cấp.</w:t>
         </w:r>
         <w:r>
           <w:rPr>
@@ -7187,7 +7209,7 @@
           <w:rPr>
             <w:webHidden/>
           </w:rPr>
-          <w:instrText xml:space="preserve"> PAGEREF _Toc65944589 \h </w:instrText>
+          <w:instrText xml:space="preserve"> PAGEREF _Toc68633181 \h </w:instrText>
         </w:r>
         <w:r>
           <w:rPr>
@@ -7227,19 +7249,19 @@
           <w:lang w:val="en-US"/>
         </w:rPr>
       </w:pPr>
-      <w:hyperlink w:anchor="_Toc65944590" w:history="1">
+      <w:hyperlink w:anchor="_Toc68633182" w:history="1">
         <w:r>
           <w:rPr>
             <w:rStyle w:val="Hyperlink"/>
           </w:rPr>
-          <w:t>Hình  1.3</w:t>
+          <w:t>Hình  1</w:t>
         </w:r>
         <w:r>
           <w:rPr>
             <w:rStyle w:val="Hyperlink"/>
           </w:rPr>
           <w:noBreakHyphen/>
-          <w:t>9 Kết quả phép hội lấy tên Thành phố.</w:t>
+          <w:t>14 Kết quả phép hội lấy tên Thành phố.</w:t>
         </w:r>
         <w:r>
           <w:rPr>
@@ -7257,7 +7279,7 @@
           <w:rPr>
             <w:webHidden/>
           </w:rPr>
-          <w:instrText xml:space="preserve"> PAGEREF _Toc65944590 \h </w:instrText>
+          <w:instrText xml:space="preserve"> PAGEREF _Toc68633182 \h </w:instrText>
         </w:r>
         <w:r>
           <w:rPr>
@@ -7297,19 +7319,19 @@
           <w:lang w:val="en-US"/>
         </w:rPr>
       </w:pPr>
-      <w:hyperlink w:anchor="_Toc65944591" w:history="1">
+      <w:hyperlink w:anchor="_Toc68633183" w:history="1">
         <w:r>
           <w:rPr>
             <w:rStyle w:val="Hyperlink"/>
           </w:rPr>
-          <w:t>Hình  1.3</w:t>
+          <w:t>Hình  1</w:t>
         </w:r>
         <w:r>
           <w:rPr>
             <w:rStyle w:val="Hyperlink"/>
           </w:rPr>
           <w:noBreakHyphen/>
-          <w:t>10 Minh họa phép hiệu.</w:t>
+          <w:t>15 Minh họa phép hiệu.</w:t>
         </w:r>
         <w:r>
           <w:rPr>
@@ -7327,7 +7349,7 @@
           <w:rPr>
             <w:webHidden/>
           </w:rPr>
-          <w:instrText xml:space="preserve"> PAGEREF _Toc65944591 \h </w:instrText>
+          <w:instrText xml:space="preserve"> PAGEREF _Toc68633183 \h </w:instrText>
         </w:r>
         <w:r>
           <w:rPr>
@@ -7367,19 +7389,19 @@
           <w:lang w:val="en-US"/>
         </w:rPr>
       </w:pPr>
-      <w:hyperlink w:anchor="_Toc65944592" w:history="1">
+      <w:hyperlink w:anchor="_Toc68633184" w:history="1">
         <w:r>
           <w:rPr>
             <w:rStyle w:val="Hyperlink"/>
           </w:rPr>
-          <w:t>Hình  1.3</w:t>
+          <w:t>Hình  1</w:t>
         </w:r>
         <w:r>
           <w:rPr>
             <w:rStyle w:val="Hyperlink"/>
           </w:rPr>
           <w:noBreakHyphen/>
-          <w:t>13 Kết quả phép hiệu.</w:t>
+          <w:t>16 Kết quả phép hiệu.</w:t>
         </w:r>
         <w:r>
           <w:rPr>
@@ -7397,7 +7419,7 @@
           <w:rPr>
             <w:webHidden/>
           </w:rPr>
-          <w:instrText xml:space="preserve"> PAGEREF _Toc65944592 \h </w:instrText>
+          <w:instrText xml:space="preserve"> PAGEREF _Toc68633184 \h </w:instrText>
         </w:r>
         <w:r>
           <w:rPr>
@@ -7437,19 +7459,19 @@
           <w:lang w:val="en-US"/>
         </w:rPr>
       </w:pPr>
-      <w:hyperlink r:id="rId9" w:anchor="_Toc65944593" w:history="1">
+      <w:hyperlink r:id="rId9" w:anchor="_Toc68633185" w:history="1">
         <w:r>
           <w:rPr>
             <w:rStyle w:val="Hyperlink"/>
           </w:rPr>
-          <w:t>Hình  1.3</w:t>
+          <w:t>Hình  1</w:t>
         </w:r>
         <w:r>
           <w:rPr>
             <w:rStyle w:val="Hyperlink"/>
           </w:rPr>
           <w:noBreakHyphen/>
-          <w:t>11 Bảng CTHD (chi tiết hóa đơn)</w:t>
+          <w:t>17 Bảng CTHD (chi tiết hóa đơn)</w:t>
         </w:r>
         <w:r>
           <w:rPr>
@@ -7467,7 +7489,7 @@
           <w:rPr>
             <w:webHidden/>
           </w:rPr>
-          <w:instrText xml:space="preserve"> PAGEREF _Toc65944593 \h </w:instrText>
+          <w:instrText xml:space="preserve"> PAGEREF _Toc68633185 \h </w:instrText>
         </w:r>
         <w:r>
           <w:rPr>
@@ -7507,19 +7529,19 @@
           <w:lang w:val="en-US"/>
         </w:rPr>
       </w:pPr>
-      <w:hyperlink w:anchor="_Toc65944594" w:history="1">
+      <w:hyperlink w:anchor="_Toc68633186" w:history="1">
         <w:r>
           <w:rPr>
             <w:rStyle w:val="Hyperlink"/>
           </w:rPr>
-          <w:t>Hình  1.3</w:t>
+          <w:t>Hình  1</w:t>
         </w:r>
         <w:r>
           <w:rPr>
             <w:rStyle w:val="Hyperlink"/>
           </w:rPr>
           <w:noBreakHyphen/>
-          <w:t>12 Bảng sản phẩm.</w:t>
+          <w:t>18 Bảng sản phẩm.</w:t>
         </w:r>
         <w:r>
           <w:rPr>
@@ -7537,7 +7559,7 @@
           <w:rPr>
             <w:webHidden/>
           </w:rPr>
-          <w:instrText xml:space="preserve"> PAGEREF _Toc65944594 \h </w:instrText>
+          <w:instrText xml:space="preserve"> PAGEREF _Toc68633186 \h </w:instrText>
         </w:r>
         <w:r>
           <w:rPr>
@@ -7577,19 +7599,19 @@
           <w:lang w:val="en-US"/>
         </w:rPr>
       </w:pPr>
-      <w:hyperlink w:anchor="_Toc65944595" w:history="1">
+      <w:hyperlink w:anchor="_Toc68633187" w:history="1">
         <w:r>
           <w:rPr>
             <w:rStyle w:val="Hyperlink"/>
           </w:rPr>
-          <w:t>Hình  1.3</w:t>
+          <w:t>Hình  1</w:t>
         </w:r>
         <w:r>
           <w:rPr>
             <w:rStyle w:val="Hyperlink"/>
           </w:rPr>
           <w:noBreakHyphen/>
-          <w:t>14 Bảng hóa đơn.</w:t>
+          <w:t>19 Bảng hóa đơn.</w:t>
         </w:r>
         <w:r>
           <w:rPr>
@@ -7607,7 +7629,7 @@
           <w:rPr>
             <w:webHidden/>
           </w:rPr>
-          <w:instrText xml:space="preserve"> PAGEREF _Toc65944595 \h </w:instrText>
+          <w:instrText xml:space="preserve"> PAGEREF _Toc68633187 \h </w:instrText>
         </w:r>
         <w:r>
           <w:rPr>
@@ -7647,19 +7669,19 @@
           <w:lang w:val="en-US"/>
         </w:rPr>
       </w:pPr>
-      <w:hyperlink w:anchor="_Toc65944596" w:history="1">
+      <w:hyperlink w:anchor="_Toc68633188" w:history="1">
         <w:r>
           <w:rPr>
             <w:rStyle w:val="Hyperlink"/>
           </w:rPr>
-          <w:t>Hình  1.3</w:t>
+          <w:t>Hình  1</w:t>
         </w:r>
         <w:r>
           <w:rPr>
             <w:rStyle w:val="Hyperlink"/>
           </w:rPr>
           <w:noBreakHyphen/>
-          <w:t>15 Bảng khách hàng.</w:t>
+          <w:t>20 Bảng khách hàng.</w:t>
         </w:r>
         <w:r>
           <w:rPr>
@@ -7677,7 +7699,7 @@
           <w:rPr>
             <w:webHidden/>
           </w:rPr>
-          <w:instrText xml:space="preserve"> PAGEREF _Toc65944596 \h </w:instrText>
+          <w:instrText xml:space="preserve"> PAGEREF _Toc68633188 \h </w:instrText>
         </w:r>
         <w:r>
           <w:rPr>
@@ -7717,19 +7739,19 @@
           <w:lang w:val="en-US"/>
         </w:rPr>
       </w:pPr>
-      <w:hyperlink w:anchor="_Toc65944597" w:history="1">
+      <w:hyperlink w:anchor="_Toc68633189" w:history="1">
         <w:r>
           <w:rPr>
             <w:rStyle w:val="Hyperlink"/>
           </w:rPr>
-          <w:t>Hình  1.3</w:t>
+          <w:t>Hình  1</w:t>
         </w:r>
         <w:r>
           <w:rPr>
             <w:rStyle w:val="Hyperlink"/>
           </w:rPr>
           <w:noBreakHyphen/>
-          <w:t>16  Kết quả phép tích.</w:t>
+          <w:t>21  Kết quả phép tích.</w:t>
         </w:r>
         <w:r>
           <w:rPr>
@@ -7747,7 +7769,7 @@
           <w:rPr>
             <w:webHidden/>
           </w:rPr>
-          <w:instrText xml:space="preserve"> PAGEREF _Toc65944597 \h </w:instrText>
+          <w:instrText xml:space="preserve"> PAGEREF _Toc68633189 \h </w:instrText>
         </w:r>
         <w:r>
           <w:rPr>
@@ -7787,19 +7809,19 @@
           <w:lang w:val="en-US"/>
         </w:rPr>
       </w:pPr>
-      <w:hyperlink w:anchor="_Toc65944598" w:history="1">
+      <w:hyperlink w:anchor="_Toc68633190" w:history="1">
         <w:r>
           <w:rPr>
             <w:rStyle w:val="Hyperlink"/>
           </w:rPr>
-          <w:t>Hình  1.3</w:t>
+          <w:t>Hình  1</w:t>
         </w:r>
         <w:r>
           <w:rPr>
             <w:rStyle w:val="Hyperlink"/>
           </w:rPr>
           <w:noBreakHyphen/>
-          <w:t>17  Kết quả phép tích sau khi thêm điều kiện chọn.</w:t>
+          <w:t>22  Kết quả phép tích sau khi thêm điều kiện chọn.</w:t>
         </w:r>
         <w:r>
           <w:rPr>
@@ -7817,7 +7839,7 @@
           <w:rPr>
             <w:webHidden/>
           </w:rPr>
-          <w:instrText xml:space="preserve"> PAGEREF _Toc65944598 \h </w:instrText>
+          <w:instrText xml:space="preserve"> PAGEREF _Toc68633190 \h </w:instrText>
         </w:r>
         <w:r>
           <w:rPr>
@@ -7857,19 +7879,19 @@
           <w:lang w:val="en-US"/>
         </w:rPr>
       </w:pPr>
-      <w:hyperlink w:anchor="_Toc65944599" w:history="1">
+      <w:hyperlink w:anchor="_Toc68633191" w:history="1">
         <w:r>
           <w:rPr>
             <w:rStyle w:val="Hyperlink"/>
           </w:rPr>
-          <w:t>Hình  1.3</w:t>
+          <w:t>Hình  1</w:t>
         </w:r>
         <w:r>
           <w:rPr>
             <w:rStyle w:val="Hyperlink"/>
           </w:rPr>
           <w:noBreakHyphen/>
-          <w:t>18 Minh họa phép giao.</w:t>
+          <w:t>23 Minh họa phép giao.</w:t>
         </w:r>
         <w:r>
           <w:rPr>
@@ -7887,7 +7909,7 @@
           <w:rPr>
             <w:webHidden/>
           </w:rPr>
-          <w:instrText xml:space="preserve"> PAGEREF _Toc65944599 \h </w:instrText>
+          <w:instrText xml:space="preserve"> PAGEREF _Toc68633191 \h </w:instrText>
         </w:r>
         <w:r>
           <w:rPr>
@@ -7927,19 +7949,19 @@
           <w:lang w:val="en-US"/>
         </w:rPr>
       </w:pPr>
-      <w:hyperlink r:id="rId10" w:anchor="_Toc65944600" w:history="1">
+      <w:hyperlink r:id="rId10" w:anchor="_Toc68633192" w:history="1">
         <w:r>
           <w:rPr>
             <w:rStyle w:val="Hyperlink"/>
           </w:rPr>
-          <w:t>Hình  1.3</w:t>
+          <w:t>Hình  1</w:t>
         </w:r>
         <w:r>
           <w:rPr>
             <w:rStyle w:val="Hyperlink"/>
           </w:rPr>
           <w:noBreakHyphen/>
-          <w:t>19 Bảng CTHD.</w:t>
+          <w:t>24 Bảng CTHD.</w:t>
         </w:r>
         <w:r>
           <w:rPr>
@@ -7957,7 +7979,7 @@
           <w:rPr>
             <w:webHidden/>
           </w:rPr>
-          <w:instrText xml:space="preserve"> PAGEREF _Toc65944600 \h </w:instrText>
+          <w:instrText xml:space="preserve"> PAGEREF _Toc68633192 \h </w:instrText>
         </w:r>
         <w:r>
           <w:rPr>
@@ -7997,19 +8019,19 @@
           <w:lang w:val="en-US"/>
         </w:rPr>
       </w:pPr>
-      <w:hyperlink r:id="rId11" w:anchor="_Toc65944601" w:history="1">
+      <w:hyperlink r:id="rId11" w:anchor="_Toc68633193" w:history="1">
         <w:r>
           <w:rPr>
             <w:rStyle w:val="Hyperlink"/>
           </w:rPr>
-          <w:t>Hình  1.3</w:t>
+          <w:t>Hình  1</w:t>
         </w:r>
         <w:r>
           <w:rPr>
             <w:rStyle w:val="Hyperlink"/>
           </w:rPr>
           <w:noBreakHyphen/>
-          <w:t>20 Bảng sản phẩm.</w:t>
+          <w:t>25 Bảng sản phẩm.</w:t>
         </w:r>
         <w:r>
           <w:rPr>
@@ -8027,7 +8049,7 @@
           <w:rPr>
             <w:webHidden/>
           </w:rPr>
-          <w:instrText xml:space="preserve"> PAGEREF _Toc65944601 \h </w:instrText>
+          <w:instrText xml:space="preserve"> PAGEREF _Toc68633193 \h </w:instrText>
         </w:r>
         <w:r>
           <w:rPr>
@@ -8067,19 +8089,19 @@
           <w:lang w:val="en-US"/>
         </w:rPr>
       </w:pPr>
-      <w:hyperlink w:anchor="_Toc65944602" w:history="1">
+      <w:hyperlink w:anchor="_Toc68633194" w:history="1">
         <w:r>
           <w:rPr>
             <w:rStyle w:val="Hyperlink"/>
           </w:rPr>
-          <w:t>Hình  1.3</w:t>
+          <w:t>Hình  1</w:t>
         </w:r>
         <w:r>
           <w:rPr>
             <w:rStyle w:val="Hyperlink"/>
           </w:rPr>
           <w:noBreakHyphen/>
-          <w:t>21 Kết quả phép giao.</w:t>
+          <w:t>26 Kết quả phép giao.</w:t>
         </w:r>
         <w:r>
           <w:rPr>
@@ -8097,7 +8119,7 @@
           <w:rPr>
             <w:webHidden/>
           </w:rPr>
-          <w:instrText xml:space="preserve"> PAGEREF _Toc65944602 \h </w:instrText>
+          <w:instrText xml:space="preserve"> PAGEREF _Toc68633194 \h </w:instrText>
         </w:r>
         <w:r>
           <w:rPr>
@@ -8137,19 +8159,19 @@
           <w:lang w:val="en-US"/>
         </w:rPr>
       </w:pPr>
-      <w:hyperlink w:anchor="_Toc65944603" w:history="1">
+      <w:hyperlink w:anchor="_Toc68633195" w:history="1">
         <w:r>
           <w:rPr>
             <w:rStyle w:val="Hyperlink"/>
           </w:rPr>
-          <w:t>Hình  1.3</w:t>
+          <w:t>Hình  1</w:t>
         </w:r>
         <w:r>
           <w:rPr>
             <w:rStyle w:val="Hyperlink"/>
           </w:rPr>
           <w:noBreakHyphen/>
-          <w:t>22  Bảng HOADON.</w:t>
+          <w:t>27  Bảng HOADON.</w:t>
         </w:r>
         <w:r>
           <w:rPr>
@@ -8167,7 +8189,7 @@
           <w:rPr>
             <w:webHidden/>
           </w:rPr>
-          <w:instrText xml:space="preserve"> PAGEREF _Toc65944603 \h </w:instrText>
+          <w:instrText xml:space="preserve"> PAGEREF _Toc68633195 \h </w:instrText>
         </w:r>
         <w:r>
           <w:rPr>
@@ -8207,19 +8229,19 @@
           <w:lang w:val="en-US"/>
         </w:rPr>
       </w:pPr>
-      <w:hyperlink w:anchor="_Toc65944604" w:history="1">
+      <w:hyperlink w:anchor="_Toc68633196" w:history="1">
         <w:r>
           <w:rPr>
             <w:rStyle w:val="Hyperlink"/>
           </w:rPr>
-          <w:t>Hình  1.3</w:t>
+          <w:t>Hình  1</w:t>
         </w:r>
         <w:r>
           <w:rPr>
             <w:rStyle w:val="Hyperlink"/>
           </w:rPr>
           <w:noBreakHyphen/>
-          <w:t>23 Bảng KHACHHANG.</w:t>
+          <w:t>28 Bảng KHACHHANG.</w:t>
         </w:r>
         <w:r>
           <w:rPr>
@@ -8237,7 +8259,7 @@
           <w:rPr>
             <w:webHidden/>
           </w:rPr>
-          <w:instrText xml:space="preserve"> PAGEREF _Toc65944604 \h </w:instrText>
+          <w:instrText xml:space="preserve"> PAGEREF _Toc68633196 \h </w:instrText>
         </w:r>
         <w:r>
           <w:rPr>
@@ -8277,19 +8299,19 @@
           <w:lang w:val="en-US"/>
         </w:rPr>
       </w:pPr>
-      <w:hyperlink w:anchor="_Toc65944605" w:history="1">
+      <w:hyperlink w:anchor="_Toc68633197" w:history="1">
         <w:r>
           <w:rPr>
             <w:rStyle w:val="Hyperlink"/>
           </w:rPr>
-          <w:t>Hình  1.3</w:t>
+          <w:t>Hình  1</w:t>
         </w:r>
         <w:r>
           <w:rPr>
             <w:rStyle w:val="Hyperlink"/>
           </w:rPr>
           <w:noBreakHyphen/>
-          <w:t>24 Kết quả phép tích sau khi thêm điều kiện chọn.</w:t>
+          <w:t>29 Kết quả phép tích sau khi thêm điều kiện chọn.</w:t>
         </w:r>
         <w:r>
           <w:rPr>
@@ -8307,7 +8329,7 @@
           <w:rPr>
             <w:webHidden/>
           </w:rPr>
-          <w:instrText xml:space="preserve"> PAGEREF _Toc65944605 \h </w:instrText>
+          <w:instrText xml:space="preserve"> PAGEREF _Toc68633197 \h </w:instrText>
         </w:r>
         <w:r>
           <w:rPr>
@@ -8347,19 +8369,19 @@
           <w:lang w:val="en-US"/>
         </w:rPr>
       </w:pPr>
-      <w:hyperlink r:id="rId12" w:anchor="_Toc65944606" w:history="1">
+      <w:hyperlink r:id="rId12" w:anchor="_Toc68633198" w:history="1">
         <w:r>
           <w:rPr>
             <w:rStyle w:val="Hyperlink"/>
           </w:rPr>
-          <w:t>Hình  1.3</w:t>
+          <w:t>Hình  1</w:t>
         </w:r>
         <w:r>
           <w:rPr>
             <w:rStyle w:val="Hyperlink"/>
           </w:rPr>
           <w:noBreakHyphen/>
-          <w:t>25 Bảng CTHD.</w:t>
+          <w:t>30 Bảng CTHD.</w:t>
         </w:r>
         <w:r>
           <w:rPr>
@@ -8377,7 +8399,7 @@
           <w:rPr>
             <w:webHidden/>
           </w:rPr>
-          <w:instrText xml:space="preserve"> PAGEREF _Toc65944606 \h </w:instrText>
+          <w:instrText xml:space="preserve"> PAGEREF _Toc68633198 \h </w:instrText>
         </w:r>
         <w:r>
           <w:rPr>
@@ -8417,19 +8439,19 @@
           <w:lang w:val="en-US"/>
         </w:rPr>
       </w:pPr>
-      <w:hyperlink r:id="rId13" w:anchor="_Toc65944607" w:history="1">
+      <w:hyperlink r:id="rId13" w:anchor="_Toc68633199" w:history="1">
         <w:r>
           <w:rPr>
             <w:rStyle w:val="Hyperlink"/>
           </w:rPr>
-          <w:t>Hình  1.3</w:t>
+          <w:t>Hình  1</w:t>
         </w:r>
         <w:r>
           <w:rPr>
             <w:rStyle w:val="Hyperlink"/>
           </w:rPr>
           <w:noBreakHyphen/>
-          <w:t>26 Bảng sản phẩm.</w:t>
+          <w:t>31 Bảng sản phẩm.</w:t>
         </w:r>
         <w:r>
           <w:rPr>
@@ -8447,7 +8469,7 @@
           <w:rPr>
             <w:webHidden/>
           </w:rPr>
-          <w:instrText xml:space="preserve"> PAGEREF _Toc65944607 \h </w:instrText>
+          <w:instrText xml:space="preserve"> PAGEREF _Toc68633199 \h </w:instrText>
         </w:r>
         <w:r>
           <w:rPr>
@@ -8487,19 +8509,19 @@
           <w:lang w:val="en-US"/>
         </w:rPr>
       </w:pPr>
-      <w:hyperlink w:anchor="_Toc65944608" w:history="1">
+      <w:hyperlink w:anchor="_Toc68633200" w:history="1">
         <w:r>
           <w:rPr>
             <w:rStyle w:val="Hyperlink"/>
           </w:rPr>
-          <w:t>Hình  1.3</w:t>
+          <w:t>Hình  1</w:t>
         </w:r>
         <w:r>
           <w:rPr>
             <w:rStyle w:val="Hyperlink"/>
           </w:rPr>
           <w:noBreakHyphen/>
-          <w:t>27 Bảng kết quả equijoin.</w:t>
+          <w:t>32 Bảng kết quả equijoin.</w:t>
         </w:r>
         <w:r>
           <w:rPr>
@@ -8517,7 +8539,7 @@
           <w:rPr>
             <w:webHidden/>
           </w:rPr>
-          <w:instrText xml:space="preserve"> PAGEREF _Toc65944608 \h </w:instrText>
+          <w:instrText xml:space="preserve"> PAGEREF _Toc68633200 \h </w:instrText>
         </w:r>
         <w:r>
           <w:rPr>
@@ -8557,19 +8579,19 @@
           <w:lang w:val="en-US"/>
         </w:rPr>
       </w:pPr>
-      <w:hyperlink w:anchor="_Toc65944609" w:history="1">
+      <w:hyperlink w:anchor="_Toc68633201" w:history="1">
         <w:r>
           <w:rPr>
             <w:rStyle w:val="Hyperlink"/>
           </w:rPr>
-          <w:t>Hình  1.3</w:t>
+          <w:t>Hình  1</w:t>
         </w:r>
         <w:r>
           <w:rPr>
             <w:rStyle w:val="Hyperlink"/>
           </w:rPr>
           <w:noBreakHyphen/>
-          <w:t>28  Bảng kết quả natural-join.</w:t>
+          <w:t>33  Bảng kết quả natural-join.</w:t>
         </w:r>
         <w:r>
           <w:rPr>
@@ -8587,7 +8609,7 @@
           <w:rPr>
             <w:webHidden/>
           </w:rPr>
-          <w:instrText xml:space="preserve"> PAGEREF _Toc65944609 \h </w:instrText>
+          <w:instrText xml:space="preserve"> PAGEREF _Toc68633201 \h </w:instrText>
         </w:r>
         <w:r>
           <w:rPr>
@@ -8627,19 +8649,19 @@
           <w:lang w:val="en-US"/>
         </w:rPr>
       </w:pPr>
-      <w:hyperlink w:anchor="_Toc65944610" w:history="1">
+      <w:hyperlink w:anchor="_Toc68633202" w:history="1">
         <w:r>
           <w:rPr>
             <w:rStyle w:val="Hyperlink"/>
           </w:rPr>
-          <w:t>Hình  1.3</w:t>
+          <w:t>Hình  1</w:t>
         </w:r>
         <w:r>
           <w:rPr>
             <w:rStyle w:val="Hyperlink"/>
           </w:rPr>
           <w:noBreakHyphen/>
-          <w:t>29 Bảng nhân viên.</w:t>
+          <w:t>34 Bảng nhân viên.</w:t>
         </w:r>
         <w:r>
           <w:rPr>
@@ -8657,7 +8679,7 @@
           <w:rPr>
             <w:webHidden/>
           </w:rPr>
-          <w:instrText xml:space="preserve"> PAGEREF _Toc65944610 \h </w:instrText>
+          <w:instrText xml:space="preserve"> PAGEREF _Toc68633202 \h </w:instrText>
         </w:r>
         <w:r>
           <w:rPr>
@@ -8697,19 +8719,19 @@
           <w:lang w:val="en-US"/>
         </w:rPr>
       </w:pPr>
-      <w:hyperlink w:anchor="_Toc65944611" w:history="1">
+      <w:hyperlink w:anchor="_Toc68633203" w:history="1">
         <w:r>
           <w:rPr>
             <w:rStyle w:val="Hyperlink"/>
           </w:rPr>
-          <w:t>Hình  1.3</w:t>
+          <w:t>Hình  1</w:t>
         </w:r>
         <w:r>
           <w:rPr>
             <w:rStyle w:val="Hyperlink"/>
           </w:rPr>
           <w:noBreakHyphen/>
-          <w:t>30 Bảng hóa đơn.</w:t>
+          <w:t>35 Bảng hóa đơn.</w:t>
         </w:r>
         <w:r>
           <w:rPr>
@@ -8727,7 +8749,7 @@
           <w:rPr>
             <w:webHidden/>
           </w:rPr>
-          <w:instrText xml:space="preserve"> PAGEREF _Toc65944611 \h </w:instrText>
+          <w:instrText xml:space="preserve"> PAGEREF _Toc68633203 \h </w:instrText>
         </w:r>
         <w:r>
           <w:rPr>
@@ -8767,19 +8789,19 @@
           <w:lang w:val="en-US"/>
         </w:rPr>
       </w:pPr>
-      <w:hyperlink w:anchor="_Toc65944612" w:history="1">
+      <w:hyperlink w:anchor="_Toc68633204" w:history="1">
         <w:r>
           <w:rPr>
             <w:rStyle w:val="Hyperlink"/>
           </w:rPr>
-          <w:t>Hình  1.3</w:t>
+          <w:t>Hình  1</w:t>
         </w:r>
         <w:r>
           <w:rPr>
             <w:rStyle w:val="Hyperlink"/>
           </w:rPr>
           <w:noBreakHyphen/>
-          <w:t>31 Kết quả left outer join.</w:t>
+          <w:t>36 Kết quả left outer join.</w:t>
         </w:r>
         <w:r>
           <w:rPr>
@@ -8797,7 +8819,7 @@
           <w:rPr>
             <w:webHidden/>
           </w:rPr>
-          <w:instrText xml:space="preserve"> PAGEREF _Toc65944612 \h </w:instrText>
+          <w:instrText xml:space="preserve"> PAGEREF _Toc68633204 \h </w:instrText>
         </w:r>
         <w:r>
           <w:rPr>
@@ -8837,19 +8859,19 @@
           <w:lang w:val="en-US"/>
         </w:rPr>
       </w:pPr>
-      <w:hyperlink w:anchor="_Toc65944613" w:history="1">
+      <w:hyperlink w:anchor="_Toc68633205" w:history="1">
         <w:r>
           <w:rPr>
             <w:rStyle w:val="Hyperlink"/>
           </w:rPr>
-          <w:t>Hình  1.3</w:t>
+          <w:t>Hình  1</w:t>
         </w:r>
         <w:r>
           <w:rPr>
             <w:rStyle w:val="Hyperlink"/>
           </w:rPr>
           <w:noBreakHyphen/>
-          <w:t>32 Kết quả right outer join.</w:t>
+          <w:t>37 Kết quả right outer join.</w:t>
         </w:r>
         <w:r>
           <w:rPr>
@@ -8867,7 +8889,7 @@
           <w:rPr>
             <w:webHidden/>
           </w:rPr>
-          <w:instrText xml:space="preserve"> PAGEREF _Toc65944613 \h </w:instrText>
+          <w:instrText xml:space="preserve"> PAGEREF _Toc68633205 \h </w:instrText>
         </w:r>
         <w:r>
           <w:rPr>
@@ -8907,19 +8929,19 @@
           <w:lang w:val="en-US"/>
         </w:rPr>
       </w:pPr>
-      <w:hyperlink w:anchor="_Toc65944614" w:history="1">
+      <w:hyperlink w:anchor="_Toc68633206" w:history="1">
         <w:r>
           <w:rPr>
             <w:rStyle w:val="Hyperlink"/>
           </w:rPr>
-          <w:t>Hình  1.3</w:t>
+          <w:t>Hình  1</w:t>
         </w:r>
         <w:r>
           <w:rPr>
             <w:rStyle w:val="Hyperlink"/>
           </w:rPr>
           <w:noBreakHyphen/>
-          <w:t>33 Bảng khách hàng.</w:t>
+          <w:t>38 Bảng khách hàng.</w:t>
         </w:r>
         <w:r>
           <w:rPr>
@@ -8937,7 +8959,7 @@
           <w:rPr>
             <w:webHidden/>
           </w:rPr>
-          <w:instrText xml:space="preserve"> PAGEREF _Toc65944614 \h </w:instrText>
+          <w:instrText xml:space="preserve"> PAGEREF _Toc68633206 \h </w:instrText>
         </w:r>
         <w:r>
           <w:rPr>
@@ -8977,19 +8999,19 @@
           <w:lang w:val="en-US"/>
         </w:rPr>
       </w:pPr>
-      <w:hyperlink w:anchor="_Toc65944615" w:history="1">
+      <w:hyperlink w:anchor="_Toc68633207" w:history="1">
         <w:r>
           <w:rPr>
             <w:rStyle w:val="Hyperlink"/>
           </w:rPr>
-          <w:t>Hình  1.3</w:t>
+          <w:t>Hình  1</w:t>
         </w:r>
         <w:r>
           <w:rPr>
             <w:rStyle w:val="Hyperlink"/>
           </w:rPr>
           <w:noBreakHyphen/>
-          <w:t>34 Bảng đơn hàng.</w:t>
+          <w:t>39 Bảng đơn hàng.</w:t>
         </w:r>
         <w:r>
           <w:rPr>
@@ -9007,7 +9029,7 @@
           <w:rPr>
             <w:webHidden/>
           </w:rPr>
-          <w:instrText xml:space="preserve"> PAGEREF _Toc65944615 \h </w:instrText>
+          <w:instrText xml:space="preserve"> PAGEREF _Toc68633207 \h </w:instrText>
         </w:r>
         <w:r>
           <w:rPr>
@@ -9047,19 +9069,19 @@
           <w:lang w:val="en-US"/>
         </w:rPr>
       </w:pPr>
-      <w:hyperlink w:anchor="_Toc65944616" w:history="1">
+      <w:hyperlink w:anchor="_Toc68633208" w:history="1">
         <w:r>
           <w:rPr>
             <w:rStyle w:val="Hyperlink"/>
           </w:rPr>
-          <w:t>Hình  1.3</w:t>
+          <w:t>Hình  1</w:t>
         </w:r>
         <w:r>
           <w:rPr>
             <w:rStyle w:val="Hyperlink"/>
           </w:rPr>
           <w:noBreakHyphen/>
-          <w:t>35 Bảng kết quả full outer join.</w:t>
+          <w:t>40 Bảng kết quả full outer join.</w:t>
         </w:r>
         <w:r>
           <w:rPr>
@@ -9077,7 +9099,7 @@
           <w:rPr>
             <w:webHidden/>
           </w:rPr>
-          <w:instrText xml:space="preserve"> PAGEREF _Toc65944616 \h </w:instrText>
+          <w:instrText xml:space="preserve"> PAGEREF _Toc68633208 \h </w:instrText>
         </w:r>
         <w:r>
           <w:rPr>
@@ -9117,19 +9139,19 @@
           <w:lang w:val="en-US"/>
         </w:rPr>
       </w:pPr>
-      <w:hyperlink r:id="rId14" w:anchor="_Toc65944617" w:history="1">
+      <w:hyperlink r:id="rId14" w:anchor="_Toc68633209" w:history="1">
         <w:r>
           <w:rPr>
             <w:rStyle w:val="Hyperlink"/>
           </w:rPr>
-          <w:t>Hình  1.3</w:t>
+          <w:t>Hình  1</w:t>
         </w:r>
         <w:r>
           <w:rPr>
             <w:rStyle w:val="Hyperlink"/>
           </w:rPr>
           <w:noBreakHyphen/>
-          <w:t>36 Bảng EMP.</w:t>
+          <w:t>41 Bảng EMP.</w:t>
         </w:r>
         <w:r>
           <w:rPr>
@@ -9147,7 +9169,7 @@
           <w:rPr>
             <w:webHidden/>
           </w:rPr>
-          <w:instrText xml:space="preserve"> PAGEREF _Toc65944617 \h </w:instrText>
+          <w:instrText xml:space="preserve"> PAGEREF _Toc68633209 \h </w:instrText>
         </w:r>
         <w:r>
           <w:rPr>
@@ -9187,19 +9209,19 @@
           <w:lang w:val="en-US"/>
         </w:rPr>
       </w:pPr>
-      <w:hyperlink r:id="rId15" w:anchor="_Toc65944618" w:history="1">
+      <w:hyperlink r:id="rId15" w:anchor="_Toc68633210" w:history="1">
         <w:r>
           <w:rPr>
             <w:rStyle w:val="Hyperlink"/>
           </w:rPr>
-          <w:t>Hình  1.3</w:t>
+          <w:t>Hình  1</w:t>
         </w:r>
         <w:r>
           <w:rPr>
             <w:rStyle w:val="Hyperlink"/>
           </w:rPr>
           <w:noBreakHyphen/>
-          <w:t>37 Bảng PAY.</w:t>
+          <w:t>42 Bảng PAY.</w:t>
         </w:r>
         <w:r>
           <w:rPr>
@@ -9217,7 +9239,7 @@
           <w:rPr>
             <w:webHidden/>
           </w:rPr>
-          <w:instrText xml:space="preserve"> PAGEREF _Toc65944618 \h </w:instrText>
+          <w:instrText xml:space="preserve"> PAGEREF _Toc68633210 \h </w:instrText>
         </w:r>
         <w:r>
           <w:rPr>
@@ -9257,19 +9279,19 @@
           <w:lang w:val="en-US"/>
         </w:rPr>
       </w:pPr>
-      <w:hyperlink w:anchor="_Toc65944619" w:history="1">
+      <w:hyperlink w:anchor="_Toc68633211" w:history="1">
         <w:r>
           <w:rPr>
             <w:rStyle w:val="Hyperlink"/>
           </w:rPr>
-          <w:t>Hình  1.3</w:t>
+          <w:t>Hình  1</w:t>
         </w:r>
         <w:r>
           <w:rPr>
             <w:rStyle w:val="Hyperlink"/>
           </w:rPr>
           <w:noBreakHyphen/>
-          <w:t>38 Kết quả phép semi join.</w:t>
+          <w:t>43 Kết quả phép semi join.</w:t>
         </w:r>
         <w:r>
           <w:rPr>
@@ -9287,7 +9309,7 @@
           <w:rPr>
             <w:webHidden/>
           </w:rPr>
-          <w:instrText xml:space="preserve"> PAGEREF _Toc65944619 \h </w:instrText>
+          <w:instrText xml:space="preserve"> PAGEREF _Toc68633211 \h </w:instrText>
         </w:r>
         <w:r>
           <w:rPr>
@@ -9327,12 +9349,12 @@
           <w:lang w:val="en-US"/>
         </w:rPr>
       </w:pPr>
-      <w:hyperlink r:id="rId16" w:anchor="_Toc65944620" w:history="1">
+      <w:hyperlink r:id="rId16" w:anchor="_Toc68633212" w:history="1">
         <w:r>
           <w:rPr>
             <w:rStyle w:val="Hyperlink"/>
           </w:rPr>
-          <w:t>Hình  2.5</w:t>
+          <w:t>Hình  2</w:t>
         </w:r>
         <w:r>
           <w:rPr>
@@ -9357,7 +9379,7 @@
           <w:rPr>
             <w:webHidden/>
           </w:rPr>
-          <w:instrText xml:space="preserve"> PAGEREF _Toc65944620 \h </w:instrText>
+          <w:instrText xml:space="preserve"> PAGEREF _Toc68633212 \h </w:instrText>
         </w:r>
         <w:r>
           <w:rPr>
@@ -9397,19 +9419,19 @@
           <w:lang w:val="en-US"/>
         </w:rPr>
       </w:pPr>
-      <w:hyperlink w:anchor="_Toc65944621" w:history="1">
+      <w:hyperlink w:anchor="_Toc68633213" w:history="1">
         <w:r>
           <w:rPr>
             <w:rStyle w:val="Hyperlink"/>
           </w:rPr>
-          <w:t>Hình  2.7</w:t>
+          <w:t>Hình  2</w:t>
         </w:r>
         <w:r>
           <w:rPr>
             <w:rStyle w:val="Hyperlink"/>
           </w:rPr>
           <w:noBreakHyphen/>
-          <w:t>1 Truyền tin bằng TCP/IP.</w:t>
+          <w:t>2 Truyền tin bằng TCP/IP.</w:t>
         </w:r>
         <w:r>
           <w:rPr>
@@ -9427,7 +9449,7 @@
           <w:rPr>
             <w:webHidden/>
           </w:rPr>
-          <w:instrText xml:space="preserve"> PAGEREF _Toc65944621 \h </w:instrText>
+          <w:instrText xml:space="preserve"> PAGEREF _Toc68633213 \h </w:instrText>
         </w:r>
         <w:r>
           <w:rPr>
@@ -9484,29 +9506,29 @@
       <w:pPr>
         <w:pStyle w:val="Heading1"/>
       </w:pPr>
-      <w:bookmarkStart w:id="4" w:name="_Toc65943228"/>
-      <w:bookmarkStart w:id="5" w:name="_Toc65944544"/>
+      <w:bookmarkStart w:id="5" w:name="_Toc65943228"/>
+      <w:bookmarkStart w:id="6" w:name="_Toc68633136"/>
       <w:r>
         <w:lastRenderedPageBreak/>
         <w:t>TỔNG QUAN VỀ CƠ SỞ DỮ LIỆU QUAN HỆ.</w:t>
       </w:r>
-      <w:bookmarkEnd w:id="4"/>
       <w:bookmarkEnd w:id="5"/>
+      <w:bookmarkEnd w:id="6"/>
     </w:p>
     <w:p>
       <w:pPr>
         <w:pStyle w:val="Heading2"/>
       </w:pPr>
-      <w:bookmarkStart w:id="6" w:name="_Toc65943229"/>
-      <w:bookmarkStart w:id="7" w:name="_Toc65944545"/>
+      <w:bookmarkStart w:id="7" w:name="_Toc65943229"/>
+      <w:bookmarkStart w:id="8" w:name="_Toc68633137"/>
       <w:r>
         <w:t>Khái niệm về cơ sở dữ liệu quan hệ</w:t>
       </w:r>
       <w:r>
         <w:t>.</w:t>
       </w:r>
-      <w:bookmarkEnd w:id="6"/>
       <w:bookmarkEnd w:id="7"/>
+      <w:bookmarkEnd w:id="8"/>
     </w:p>
     <w:p>
       <w:pPr>
@@ -9630,129 +9652,127 @@
           <w:sz w:val="28"/>
         </w:rPr>
       </w:pPr>
-      <w:bookmarkStart w:id="8" w:name="_Toc65944577"/>
-      <w:bookmarkStart w:id="9" w:name="_GoBack"/>
+      <w:bookmarkStart w:id="9" w:name="_Toc68633169"/>
+      <w:r>
+        <w:rPr>
+          <w:rFonts w:cs="Times New Roman"/>
+          <w:i w:val="0"/>
+          <w:color w:val="auto"/>
+          <w:sz w:val="28"/>
+        </w:rPr>
+        <w:t xml:space="preserve">Hình  </w:t>
+      </w:r>
+      <w:r>
+        <w:rPr>
+          <w:rFonts w:cs="Times New Roman"/>
+          <w:i w:val="0"/>
+          <w:color w:val="auto"/>
+          <w:sz w:val="28"/>
+        </w:rPr>
+        <w:fldChar w:fldCharType="begin"/>
+      </w:r>
+      <w:r>
+        <w:rPr>
+          <w:rFonts w:cs="Times New Roman"/>
+          <w:i w:val="0"/>
+          <w:color w:val="auto"/>
+          <w:sz w:val="28"/>
+        </w:rPr>
+        <w:instrText xml:space="preserve"> STYLEREF 1 \s </w:instrText>
+      </w:r>
+      <w:r>
+        <w:rPr>
+          <w:rFonts w:cs="Times New Roman"/>
+          <w:i w:val="0"/>
+          <w:color w:val="auto"/>
+          <w:sz w:val="28"/>
+        </w:rPr>
+        <w:fldChar w:fldCharType="separate"/>
+      </w:r>
+      <w:r>
+        <w:rPr>
+          <w:rFonts w:cs="Times New Roman"/>
+          <w:i w:val="0"/>
+          <w:noProof/>
+          <w:color w:val="auto"/>
+          <w:sz w:val="28"/>
+        </w:rPr>
+        <w:t>1</w:t>
+      </w:r>
+      <w:r>
+        <w:rPr>
+          <w:rFonts w:cs="Times New Roman"/>
+          <w:i w:val="0"/>
+          <w:color w:val="auto"/>
+          <w:sz w:val="28"/>
+        </w:rPr>
+        <w:fldChar w:fldCharType="end"/>
+      </w:r>
+      <w:r>
+        <w:rPr>
+          <w:rFonts w:cs="Times New Roman"/>
+          <w:i w:val="0"/>
+          <w:color w:val="auto"/>
+          <w:sz w:val="28"/>
+        </w:rPr>
+        <w:noBreakHyphen/>
+      </w:r>
+      <w:r>
+        <w:rPr>
+          <w:rFonts w:cs="Times New Roman"/>
+          <w:i w:val="0"/>
+          <w:color w:val="auto"/>
+          <w:sz w:val="28"/>
+        </w:rPr>
+        <w:fldChar w:fldCharType="begin"/>
+      </w:r>
+      <w:r>
+        <w:rPr>
+          <w:rFonts w:cs="Times New Roman"/>
+          <w:i w:val="0"/>
+          <w:color w:val="auto"/>
+          <w:sz w:val="28"/>
+        </w:rPr>
+        <w:instrText xml:space="preserve"> SEQ Hình_ \* ARABIC \s 1 </w:instrText>
+      </w:r>
+      <w:r>
+        <w:rPr>
+          <w:rFonts w:cs="Times New Roman"/>
+          <w:i w:val="0"/>
+          <w:color w:val="auto"/>
+          <w:sz w:val="28"/>
+        </w:rPr>
+        <w:fldChar w:fldCharType="separate"/>
+      </w:r>
+      <w:r>
+        <w:rPr>
+          <w:rFonts w:cs="Times New Roman"/>
+          <w:i w:val="0"/>
+          <w:noProof/>
+          <w:color w:val="auto"/>
+          <w:sz w:val="28"/>
+        </w:rPr>
+        <w:t>1</w:t>
+      </w:r>
+      <w:r>
+        <w:rPr>
+          <w:rFonts w:cs="Times New Roman"/>
+          <w:i w:val="0"/>
+          <w:color w:val="auto"/>
+          <w:sz w:val="28"/>
+        </w:rPr>
+        <w:fldChar w:fldCharType="end"/>
+      </w:r>
+      <w:r>
+        <w:rPr>
+          <w:rFonts w:cs="Times New Roman"/>
+          <w:i w:val="0"/>
+          <w:color w:val="auto"/>
+          <w:sz w:val="28"/>
+        </w:rPr>
+        <w:t xml:space="preserve"> Bảng EMP (nhân viên) và PROJ (dự án).</w:t>
+      </w:r>
       <w:bookmarkEnd w:id="9"/>
-      <w:r>
-        <w:rPr>
-          <w:rFonts w:cs="Times New Roman"/>
-          <w:i w:val="0"/>
-          <w:color w:val="auto"/>
-          <w:sz w:val="28"/>
-        </w:rPr>
-        <w:t xml:space="preserve">Hình  </w:t>
-      </w:r>
-      <w:r>
-        <w:rPr>
-          <w:rFonts w:cs="Times New Roman"/>
-          <w:i w:val="0"/>
-          <w:color w:val="auto"/>
-          <w:sz w:val="28"/>
-        </w:rPr>
-        <w:fldChar w:fldCharType="begin"/>
-      </w:r>
-      <w:r>
-        <w:rPr>
-          <w:rFonts w:cs="Times New Roman"/>
-          <w:i w:val="0"/>
-          <w:color w:val="auto"/>
-          <w:sz w:val="28"/>
-        </w:rPr>
-        <w:instrText xml:space="preserve"> STYLEREF 1 \s </w:instrText>
-      </w:r>
-      <w:r>
-        <w:rPr>
-          <w:rFonts w:cs="Times New Roman"/>
-          <w:i w:val="0"/>
-          <w:color w:val="auto"/>
-          <w:sz w:val="28"/>
-        </w:rPr>
-        <w:fldChar w:fldCharType="separate"/>
-      </w:r>
-      <w:r>
-        <w:rPr>
-          <w:rFonts w:cs="Times New Roman"/>
-          <w:i w:val="0"/>
-          <w:noProof/>
-          <w:color w:val="auto"/>
-          <w:sz w:val="28"/>
-        </w:rPr>
-        <w:t>1</w:t>
-      </w:r>
-      <w:r>
-        <w:rPr>
-          <w:rFonts w:cs="Times New Roman"/>
-          <w:i w:val="0"/>
-          <w:color w:val="auto"/>
-          <w:sz w:val="28"/>
-        </w:rPr>
-        <w:fldChar w:fldCharType="end"/>
-      </w:r>
-      <w:r>
-        <w:rPr>
-          <w:rFonts w:cs="Times New Roman"/>
-          <w:i w:val="0"/>
-          <w:color w:val="auto"/>
-          <w:sz w:val="28"/>
-        </w:rPr>
-        <w:noBreakHyphen/>
-      </w:r>
-      <w:r>
-        <w:rPr>
-          <w:rFonts w:cs="Times New Roman"/>
-          <w:i w:val="0"/>
-          <w:color w:val="auto"/>
-          <w:sz w:val="28"/>
-        </w:rPr>
-        <w:fldChar w:fldCharType="begin"/>
-      </w:r>
-      <w:r>
-        <w:rPr>
-          <w:rFonts w:cs="Times New Roman"/>
-          <w:i w:val="0"/>
-          <w:color w:val="auto"/>
-          <w:sz w:val="28"/>
-        </w:rPr>
-        <w:instrText xml:space="preserve"> SEQ Hình_ \* ARABIC \s 1 </w:instrText>
-      </w:r>
-      <w:r>
-        <w:rPr>
-          <w:rFonts w:cs="Times New Roman"/>
-          <w:i w:val="0"/>
-          <w:color w:val="auto"/>
-          <w:sz w:val="28"/>
-        </w:rPr>
-        <w:fldChar w:fldCharType="separate"/>
-      </w:r>
-      <w:r>
-        <w:rPr>
-          <w:rFonts w:cs="Times New Roman"/>
-          <w:i w:val="0"/>
-          <w:noProof/>
-          <w:color w:val="auto"/>
-          <w:sz w:val="28"/>
-        </w:rPr>
-        <w:t>1</w:t>
-      </w:r>
-      <w:r>
-        <w:rPr>
-          <w:rFonts w:cs="Times New Roman"/>
-          <w:i w:val="0"/>
-          <w:color w:val="auto"/>
-          <w:sz w:val="28"/>
-        </w:rPr>
-        <w:fldChar w:fldCharType="end"/>
-      </w:r>
-      <w:r>
-        <w:rPr>
-          <w:rFonts w:cs="Times New Roman"/>
-          <w:i w:val="0"/>
-          <w:color w:val="auto"/>
-          <w:sz w:val="28"/>
-        </w:rPr>
-        <w:t xml:space="preserve"> Bảng EMP (nhân viên) và PROJ (dự án).</w:t>
-      </w:r>
-      <w:bookmarkEnd w:id="8"/>
     </w:p>
     <w:p>
       <w:pPr>
@@ -9837,7 +9857,21 @@
         <w:rPr>
           <w:rFonts w:cs="Times New Roman"/>
         </w:rPr>
-        <w:t>Trong lược đồ quan hệ EMP có 7 thuộc tính: ENO, ENAME, TITLE, SAL, PNO, RESP, DUR. Giá trị của ENO là miền dữ liệu của tất cả mã số nhân viên hợp lệ, chẳng hạn như  D1, giá trị của ENAME là miền dữ liệu đến của tất cả tên hợp lệ, chẳng hạn như D2 và tiếp tục như thế.</w:t>
+        <w:t xml:space="preserve">Trong lược đồ quan hệ EMP có 7 thuộc tính: ENO, ENAME, TITLE, SAL, PNO, RESP, DUR. Giá trị của ENO là miền dữ liệu của tất cả mã số nhân viên hợp lệ, chẳng hạn </w:t>
+      </w:r>
+      <w:proofErr w:type="gramStart"/>
+      <w:r>
+        <w:rPr>
+          <w:rFonts w:cs="Times New Roman"/>
+        </w:rPr>
+        <w:t>như  D</w:t>
+      </w:r>
+      <w:proofErr w:type="gramEnd"/>
+      <w:r>
+        <w:rPr>
+          <w:rFonts w:cs="Times New Roman"/>
+        </w:rPr>
+        <w:t>1, giá trị của ENAME là miền dữ liệu đến của tất cả tên hợp lệ, chẳng hạn như D2 và tiếp tục như thế.</w:t>
       </w:r>
     </w:p>
     <w:p>
@@ -9916,7 +9950,7 @@
         <w:pStyle w:val="Heading2"/>
       </w:pPr>
       <w:bookmarkStart w:id="10" w:name="_Toc65943231"/>
-      <w:bookmarkStart w:id="11" w:name="_Toc65944546"/>
+      <w:bookmarkStart w:id="11" w:name="_Toc68633138"/>
       <w:r>
         <w:t>Chuẩn hóa.</w:t>
       </w:r>
@@ -9958,7 +9992,7 @@
         <w:pStyle w:val="Heading3"/>
       </w:pPr>
       <w:bookmarkStart w:id="12" w:name="_Toc65943232"/>
-      <w:bookmarkStart w:id="13" w:name="_Toc65944547"/>
+      <w:bookmarkStart w:id="13" w:name="_Toc68633139"/>
       <w:r>
         <w:t>Lặp lại dị thường.</w:t>
       </w:r>
@@ -10046,7 +10080,7 @@
           <w:sz w:val="28"/>
         </w:rPr>
       </w:pPr>
-      <w:bookmarkStart w:id="14" w:name="_Toc65944578"/>
+      <w:bookmarkStart w:id="14" w:name="_Toc68633170"/>
       <w:r>
         <w:rPr>
           <w:rFonts w:cs="Times New Roman"/>
@@ -10195,7 +10229,7 @@
         <w:pStyle w:val="Heading3"/>
       </w:pPr>
       <w:bookmarkStart w:id="15" w:name="_Toc65943233"/>
-      <w:bookmarkStart w:id="16" w:name="_Toc65944548"/>
+      <w:bookmarkStart w:id="16" w:name="_Toc68633140"/>
       <w:r>
         <w:lastRenderedPageBreak/>
         <w:t>Cập nhật dị thường.</w:t>
@@ -10285,7 +10319,7 @@
           <w:szCs w:val="28"/>
         </w:rPr>
       </w:pPr>
-      <w:bookmarkStart w:id="17" w:name="_Toc65944579"/>
+      <w:bookmarkStart w:id="17" w:name="_Toc68633171"/>
       <w:r>
         <w:rPr>
           <w:rFonts w:cs="Times New Roman"/>
@@ -10466,7 +10500,7 @@
         <w:pStyle w:val="Heading3"/>
       </w:pPr>
       <w:bookmarkStart w:id="18" w:name="_Toc65943234"/>
-      <w:bookmarkStart w:id="19" w:name="_Toc65944549"/>
+      <w:bookmarkStart w:id="19" w:name="_Toc68633141"/>
       <w:r>
         <w:t>Chèn dữ liệu dị thường.</w:t>
       </w:r>
@@ -10556,7 +10590,7 @@
           <w:szCs w:val="28"/>
         </w:rPr>
       </w:pPr>
-      <w:bookmarkStart w:id="20" w:name="_Toc65944580"/>
+      <w:bookmarkStart w:id="20" w:name="_Toc68633172"/>
       <w:r>
         <w:rPr>
           <w:rFonts w:cs="Times New Roman"/>
@@ -10717,7 +10751,7 @@
         <w:pStyle w:val="Heading3"/>
       </w:pPr>
       <w:bookmarkStart w:id="21" w:name="_Toc65943235"/>
-      <w:bookmarkStart w:id="22" w:name="_Toc65944550"/>
+      <w:bookmarkStart w:id="22" w:name="_Toc68633142"/>
       <w:r>
         <w:t>Xóa bất thường.</w:t>
       </w:r>
@@ -10809,7 +10843,7 @@
         <w:pStyle w:val="Heading3"/>
       </w:pPr>
       <w:bookmarkStart w:id="23" w:name="_Toc65943236"/>
-      <w:bookmarkStart w:id="24" w:name="_Toc65944551"/>
+      <w:bookmarkStart w:id="24" w:name="_Toc68633143"/>
       <w:r>
         <w:t>Các dạng chuẩn.</w:t>
       </w:r>
@@ -11057,7 +11091,7 @@
           <w:szCs w:val="28"/>
         </w:rPr>
       </w:pPr>
-      <w:bookmarkStart w:id="25" w:name="_Toc65944581"/>
+      <w:bookmarkStart w:id="25" w:name="_Toc68633173"/>
       <w:r>
         <w:rPr>
           <w:rFonts w:cs="Times New Roman"/>
@@ -11207,7 +11241,7 @@
         <w:pStyle w:val="Heading2"/>
       </w:pPr>
       <w:bookmarkStart w:id="26" w:name="_Toc65943237"/>
-      <w:bookmarkStart w:id="27" w:name="_Toc65944552"/>
+      <w:bookmarkStart w:id="27" w:name="_Toc68633144"/>
       <w:r>
         <w:t>Đại số quan hệ</w:t>
       </w:r>
@@ -11295,7 +11329,21 @@
         <w:rPr>
           <w:rFonts w:cs="Times New Roman"/>
         </w:rPr>
-        <w:t>oán tử là: +, -, *, /; toán hạng là các biến: a, b,.. ; biểu thức: (a + b)/(c – d).</w:t>
+        <w:t xml:space="preserve">oán tử là: +, -, *, /; toán hạng là các biến: a, </w:t>
+      </w:r>
+      <w:proofErr w:type="gramStart"/>
+      <w:r>
+        <w:rPr>
+          <w:rFonts w:cs="Times New Roman"/>
+        </w:rPr>
+        <w:t>b,..</w:t>
+      </w:r>
+      <w:proofErr w:type="gramEnd"/>
+      <w:r>
+        <w:rPr>
+          <w:rFonts w:cs="Times New Roman"/>
+        </w:rPr>
+        <w:t xml:space="preserve"> ; biểu thức: (a + b)/(c – d).</w:t>
       </w:r>
     </w:p>
     <w:p>
@@ -11317,7 +11365,7 @@
         <w:pStyle w:val="Heading3"/>
       </w:pPr>
       <w:bookmarkStart w:id="28" w:name="_Toc65943238"/>
-      <w:bookmarkStart w:id="29" w:name="_Toc65944553"/>
+      <w:bookmarkStart w:id="29" w:name="_Toc68633145"/>
       <w:r>
         <w:lastRenderedPageBreak/>
         <w:t>Phép chọn (Selection σ).</w:t>
@@ -11495,7 +11543,7 @@
           <w:szCs w:val="28"/>
         </w:rPr>
       </w:pPr>
-      <w:bookmarkStart w:id="30" w:name="_Toc65944582"/>
+      <w:bookmarkStart w:id="30" w:name="_Toc68633174"/>
       <w:r>
         <w:rPr>
           <w:rFonts w:cs="Times New Roman"/>
@@ -11776,7 +11824,7 @@
           <w:szCs w:val="28"/>
         </w:rPr>
       </w:pPr>
-      <w:bookmarkStart w:id="31" w:name="_Toc65944583"/>
+      <w:bookmarkStart w:id="31" w:name="_Toc68633175"/>
       <w:r>
         <w:rPr>
           <w:rFonts w:cs="Times New Roman"/>
@@ -12040,7 +12088,7 @@
           <w:rFonts w:cs="Times New Roman"/>
         </w:rPr>
       </w:pPr>
-      <w:bookmarkStart w:id="32" w:name="_Toc65944584"/>
+      <w:bookmarkStart w:id="32" w:name="_Toc68633176"/>
       <w:r>
         <w:rPr>
           <w:rFonts w:cs="Times New Roman"/>
@@ -12136,7 +12184,7 @@
         <w:pStyle w:val="Heading3"/>
       </w:pPr>
       <w:bookmarkStart w:id="33" w:name="_Toc65943239"/>
-      <w:bookmarkStart w:id="34" w:name="_Toc65944554"/>
+      <w:bookmarkStart w:id="34" w:name="_Toc68633146"/>
       <w:r>
         <w:t>Phép chiếu (Projection Π).</w:t>
       </w:r>
@@ -12339,7 +12387,7 @@
           <w:szCs w:val="28"/>
         </w:rPr>
       </w:pPr>
-      <w:bookmarkStart w:id="35" w:name="_Toc65944585"/>
+      <w:bookmarkStart w:id="35" w:name="_Toc68633177"/>
       <w:r>
         <w:rPr>
           <w:rFonts w:cs="Times New Roman"/>
@@ -12584,7 +12632,7 @@
           <w:szCs w:val="28"/>
         </w:rPr>
       </w:pPr>
-      <w:bookmarkStart w:id="36" w:name="_Toc65944586"/>
+      <w:bookmarkStart w:id="36" w:name="_Toc68633178"/>
       <w:r>
         <w:rPr>
           <w:rFonts w:cs="Times New Roman"/>
@@ -12727,7 +12775,7 @@
         </w:rPr>
       </w:pPr>
       <w:bookmarkStart w:id="37" w:name="_Toc65943240"/>
-      <w:bookmarkStart w:id="38" w:name="_Toc65944555"/>
+      <w:bookmarkStart w:id="38" w:name="_Toc68633147"/>
       <w:r>
         <w:t xml:space="preserve">Phép hội (Union </w:t>
       </w:r>
@@ -12816,7 +12864,7 @@
           <w:sz w:val="28"/>
         </w:rPr>
       </w:pPr>
-      <w:bookmarkStart w:id="39" w:name="_Toc65944587"/>
+      <w:bookmarkStart w:id="39" w:name="_Toc68633179"/>
       <w:r>
         <w:rPr>
           <w:rFonts w:cs="Times New Roman"/>
@@ -13176,7 +13224,7 @@
           <w:szCs w:val="28"/>
         </w:rPr>
       </w:pPr>
-      <w:bookmarkStart w:id="40" w:name="_Toc65944588"/>
+      <w:bookmarkStart w:id="40" w:name="_Toc68633180"/>
       <w:r>
         <w:rPr>
           <w:rFonts w:cs="Times New Roman"/>
@@ -13385,7 +13433,7 @@
           <w:sz w:val="28"/>
         </w:rPr>
       </w:pPr>
-      <w:bookmarkStart w:id="41" w:name="_Toc65944589"/>
+      <w:bookmarkStart w:id="41" w:name="_Toc68633181"/>
       <w:r>
         <w:rPr>
           <w:rFonts w:cs="Times New Roman"/>
@@ -13727,7 +13775,7 @@
           <w:sz w:val="28"/>
         </w:rPr>
       </w:pPr>
-      <w:bookmarkStart w:id="42" w:name="_Toc65944590"/>
+      <w:bookmarkStart w:id="42" w:name="_Toc68633182"/>
       <w:r>
         <w:rPr>
           <w:rFonts w:cs="Times New Roman"/>
@@ -13872,9 +13920,17 @@
         <w:pStyle w:val="Heading3"/>
       </w:pPr>
       <w:bookmarkStart w:id="43" w:name="_Toc65943241"/>
-      <w:bookmarkStart w:id="44" w:name="_Toc65944556"/>
-      <w:r>
-        <w:t>Phép hiệu (Set Difference - ).</w:t>
+      <w:bookmarkStart w:id="44" w:name="_Toc68633148"/>
+      <w:r>
+        <w:t xml:space="preserve">Phép hiệu (Set Difference </w:t>
+      </w:r>
+      <w:proofErr w:type="gramStart"/>
+      <w:r>
+        <w:t>- )</w:t>
+      </w:r>
+      <w:proofErr w:type="gramEnd"/>
+      <w:r>
+        <w:t>.</w:t>
       </w:r>
       <w:bookmarkEnd w:id="43"/>
       <w:bookmarkEnd w:id="44"/>
@@ -13944,7 +14000,7 @@
           <w:sz w:val="28"/>
         </w:rPr>
       </w:pPr>
-      <w:bookmarkStart w:id="45" w:name="_Toc65944591"/>
+      <w:bookmarkStart w:id="45" w:name="_Toc68633183"/>
       <w:r>
         <w:rPr>
           <w:rFonts w:cs="Times New Roman"/>
@@ -14351,7 +14407,7 @@
           <w:rFonts w:cs="Times New Roman"/>
         </w:rPr>
       </w:pPr>
-      <w:bookmarkStart w:id="46" w:name="_Toc65944592"/>
+      <w:bookmarkStart w:id="46" w:name="_Toc68633184"/>
       <w:r>
         <w:rPr>
           <w:rFonts w:cs="Times New Roman"/>
@@ -14580,7 +14636,7 @@
           <w:szCs w:val="28"/>
         </w:rPr>
       </w:pPr>
-      <w:bookmarkStart w:id="47" w:name="_Toc65944594"/>
+      <w:bookmarkStart w:id="47" w:name="_Toc68633186"/>
       <w:r>
         <w:rPr>
           <w:rFonts w:cs="Times New Roman"/>
@@ -14637,7 +14693,7 @@
                                 <w:lang w:val="vi-VN"/>
                               </w:rPr>
                             </w:pPr>
-                            <w:bookmarkStart w:id="48" w:name="_Toc65944593"/>
+                            <w:bookmarkStart w:id="48" w:name="_Toc68633185"/>
                             <w:r>
                               <w:rPr>
                                 <w:i w:val="0"/>
@@ -14798,7 +14854,7 @@
                           <w:lang w:val="vi-VN"/>
                         </w:rPr>
                       </w:pPr>
-                      <w:bookmarkStart w:id="49" w:name="_Toc65944593"/>
+                      <w:bookmarkStart w:id="49" w:name="_Toc68633185"/>
                       <w:r>
                         <w:rPr>
                           <w:i w:val="0"/>
@@ -15074,7 +15130,7 @@
         <w:pStyle w:val="Heading3"/>
       </w:pPr>
       <w:bookmarkStart w:id="50" w:name="_Toc65943242"/>
-      <w:bookmarkStart w:id="51" w:name="_Toc65944557"/>
+      <w:bookmarkStart w:id="51" w:name="_Toc68633149"/>
       <w:r>
         <w:t>Phép tích Descarte (Cartesian product x).</w:t>
       </w:r>
@@ -15255,7 +15311,7 @@
           <w:sz w:val="28"/>
         </w:rPr>
       </w:pPr>
-      <w:bookmarkStart w:id="52" w:name="_Toc65944595"/>
+      <w:bookmarkStart w:id="52" w:name="_Toc68633187"/>
       <w:r>
         <w:rPr>
           <w:rFonts w:cs="Times New Roman"/>
@@ -15495,7 +15551,7 @@
           <w:sz w:val="28"/>
         </w:rPr>
       </w:pPr>
-      <w:bookmarkStart w:id="53" w:name="_Toc65944596"/>
+      <w:bookmarkStart w:id="53" w:name="_Toc68633188"/>
       <w:r>
         <w:rPr>
           <w:rFonts w:cs="Times New Roman"/>
@@ -15896,7 +15952,7 @@
           <w:sz w:val="28"/>
         </w:rPr>
       </w:pPr>
-      <w:bookmarkStart w:id="54" w:name="_Toc65944597"/>
+      <w:bookmarkStart w:id="54" w:name="_Toc68633189"/>
       <w:r>
         <w:rPr>
           <w:rFonts w:cs="Times New Roman"/>
@@ -16344,7 +16400,7 @@
           <w:sz w:val="28"/>
         </w:rPr>
       </w:pPr>
-      <w:bookmarkStart w:id="55" w:name="_Toc65944598"/>
+      <w:bookmarkStart w:id="55" w:name="_Toc68633190"/>
       <w:r>
         <w:rPr>
           <w:rFonts w:cs="Times New Roman"/>
@@ -16508,7 +16564,7 @@
         <w:pStyle w:val="Heading3"/>
       </w:pPr>
       <w:bookmarkStart w:id="56" w:name="_Toc65943243"/>
-      <w:bookmarkStart w:id="57" w:name="_Toc65944558"/>
+      <w:bookmarkStart w:id="57" w:name="_Toc68633150"/>
       <w:r>
         <w:t xml:space="preserve">Phép giao (Interesection </w:t>
       </w:r>
@@ -16598,7 +16654,7 @@
           <w:szCs w:val="28"/>
         </w:rPr>
       </w:pPr>
-      <w:bookmarkStart w:id="58" w:name="_Toc65944599"/>
+      <w:bookmarkStart w:id="58" w:name="_Toc68633191"/>
       <w:r>
         <w:rPr>
           <w:rFonts w:cs="Times New Roman"/>
@@ -16974,7 +17030,7 @@
                                 <w:sz w:val="38"/>
                               </w:rPr>
                             </w:pPr>
-                            <w:bookmarkStart w:id="59" w:name="_Toc65944600"/>
+                            <w:bookmarkStart w:id="59" w:name="_Toc68633192"/>
                             <w:r>
                               <w:rPr>
                                 <w:i w:val="0"/>
@@ -17098,7 +17154,7 @@
                           <w:sz w:val="38"/>
                         </w:rPr>
                       </w:pPr>
-                      <w:bookmarkStart w:id="60" w:name="_Toc65944600"/>
+                      <w:bookmarkStart w:id="60" w:name="_Toc68633192"/>
                       <w:r>
                         <w:rPr>
                           <w:i w:val="0"/>
@@ -17253,7 +17309,7 @@
                                 <w:sz w:val="38"/>
                               </w:rPr>
                             </w:pPr>
-                            <w:bookmarkStart w:id="61" w:name="_Toc65944601"/>
+                            <w:bookmarkStart w:id="61" w:name="_Toc68633193"/>
                             <w:r>
                               <w:rPr>
                                 <w:i w:val="0"/>
@@ -17377,7 +17433,7 @@
                           <w:sz w:val="38"/>
                         </w:rPr>
                       </w:pPr>
-                      <w:bookmarkStart w:id="62" w:name="_Toc65944601"/>
+                      <w:bookmarkStart w:id="62" w:name="_Toc68633193"/>
                       <w:r>
                         <w:rPr>
                           <w:i w:val="0"/>
@@ -17826,7 +17882,7 @@
           <w:sz w:val="28"/>
         </w:rPr>
       </w:pPr>
-      <w:bookmarkStart w:id="63" w:name="_Toc65944602"/>
+      <w:bookmarkStart w:id="63" w:name="_Toc68633194"/>
       <w:r>
         <w:rPr>
           <w:rFonts w:cs="Times New Roman"/>
@@ -17964,7 +18020,7 @@
         </w:rPr>
       </w:pPr>
       <w:bookmarkStart w:id="64" w:name="_Toc65943244"/>
-      <w:bookmarkStart w:id="65" w:name="_Toc65944559"/>
+      <w:bookmarkStart w:id="65" w:name="_Toc68633151"/>
       <w:r>
         <w:rPr>
           <w:rStyle w:val="Heading2Char"/>
@@ -17981,27 +18037,7 @@
             <w:rStyle w:val="Heading2Char"/>
             <w:rFonts w:ascii="Cambria Math" w:hAnsi="Cambria Math"/>
           </w:rPr>
-          <m:t>θ</m:t>
-        </m:r>
-        <m:r>
-          <m:rPr>
-            <m:sty m:val="bi"/>
-          </m:rPr>
-          <w:rPr>
-            <w:rStyle w:val="Heading2Char"/>
-            <w:rFonts w:ascii="Cambria Math" w:hAnsi="Cambria Math"/>
-          </w:rPr>
-          <m:t xml:space="preserve"> </m:t>
-        </m:r>
-        <m:r>
-          <m:rPr>
-            <m:sty m:val="bi"/>
-          </m:rPr>
-          <w:rPr>
-            <w:rStyle w:val="Heading2Char"/>
-            <w:rFonts w:ascii="Cambria Math" w:hAnsi="Cambria Math"/>
-          </w:rPr>
-          <m:t>join</m:t>
+          <m:t>θ join</m:t>
         </m:r>
       </m:oMath>
       <w:r>
@@ -18434,7 +18470,7 @@
           <w:sz w:val="28"/>
         </w:rPr>
       </w:pPr>
-      <w:bookmarkStart w:id="66" w:name="_Toc65944603"/>
+      <w:bookmarkStart w:id="66" w:name="_Toc68633195"/>
       <w:r>
         <w:rPr>
           <w:rFonts w:cs="Times New Roman"/>
@@ -18644,7 +18680,7 @@
           <w:sz w:val="28"/>
         </w:rPr>
       </w:pPr>
-      <w:bookmarkStart w:id="67" w:name="_Toc65944604"/>
+      <w:bookmarkStart w:id="67" w:name="_Toc68633196"/>
       <w:r>
         <w:rPr>
           <w:rFonts w:cs="Times New Roman"/>
@@ -19195,7 +19231,7 @@
           <w:sz w:val="28"/>
         </w:rPr>
       </w:pPr>
-      <w:bookmarkStart w:id="68" w:name="_Toc65944605"/>
+      <w:bookmarkStart w:id="68" w:name="_Toc68633197"/>
       <w:r>
         <w:rPr>
           <w:rFonts w:cs="Times New Roman"/>
@@ -19397,7 +19433,7 @@
                                 <w:sz w:val="38"/>
                               </w:rPr>
                             </w:pPr>
-                            <w:bookmarkStart w:id="69" w:name="_Toc65944606"/>
+                            <w:bookmarkStart w:id="69" w:name="_Toc68633198"/>
                             <w:r>
                               <w:rPr>
                                 <w:i w:val="0"/>
@@ -19521,7 +19557,7 @@
                           <w:sz w:val="38"/>
                         </w:rPr>
                       </w:pPr>
-                      <w:bookmarkStart w:id="70" w:name="_Toc65944606"/>
+                      <w:bookmarkStart w:id="70" w:name="_Toc68633198"/>
                       <w:r>
                         <w:rPr>
                           <w:i w:val="0"/>
@@ -19737,7 +19773,7 @@
                                 <w:sz w:val="38"/>
                               </w:rPr>
                             </w:pPr>
-                            <w:bookmarkStart w:id="71" w:name="_Toc65944607"/>
+                            <w:bookmarkStart w:id="71" w:name="_Toc68633199"/>
                             <w:r>
                               <w:rPr>
                                 <w:i w:val="0"/>
@@ -19861,7 +19897,7 @@
                           <w:sz w:val="38"/>
                         </w:rPr>
                       </w:pPr>
-                      <w:bookmarkStart w:id="72" w:name="_Toc65944607"/>
+                      <w:bookmarkStart w:id="72" w:name="_Toc68633199"/>
                       <w:r>
                         <w:rPr>
                           <w:i w:val="0"/>
@@ -20164,7 +20200,7 @@
           <w:sz w:val="28"/>
         </w:rPr>
       </w:pPr>
-      <w:bookmarkStart w:id="73" w:name="_Toc65944608"/>
+      <w:bookmarkStart w:id="73" w:name="_Toc68633200"/>
       <w:r>
         <w:rPr>
           <w:rFonts w:cs="Times New Roman"/>
@@ -20375,7 +20411,7 @@
           <w:sz w:val="28"/>
         </w:rPr>
       </w:pPr>
-      <w:bookmarkStart w:id="74" w:name="_Toc65944609"/>
+      <w:bookmarkStart w:id="74" w:name="_Toc68633201"/>
       <w:r>
         <w:rPr>
           <w:rFonts w:cs="Times New Roman"/>
@@ -20520,7 +20556,7 @@
         <w:pStyle w:val="Heading3"/>
       </w:pPr>
       <w:bookmarkStart w:id="75" w:name="_Toc65943245"/>
-      <w:bookmarkStart w:id="76" w:name="_Toc65944560"/>
+      <w:bookmarkStart w:id="76" w:name="_Toc68633152"/>
       <w:r>
         <w:t>Phép kế</w:t>
       </w:r>
@@ -20809,7 +20845,7 @@
           <w:sz w:val="28"/>
         </w:rPr>
       </w:pPr>
-      <w:bookmarkStart w:id="77" w:name="_Toc65944610"/>
+      <w:bookmarkStart w:id="77" w:name="_Toc68633202"/>
       <w:r>
         <w:rPr>
           <w:rFonts w:cs="Times New Roman"/>
@@ -21014,7 +21050,7 @@
           <w:sz w:val="28"/>
         </w:rPr>
       </w:pPr>
-      <w:bookmarkStart w:id="78" w:name="_Toc65944611"/>
+      <w:bookmarkStart w:id="78" w:name="_Toc68633203"/>
       <w:r>
         <w:rPr>
           <w:rFonts w:cs="Times New Roman"/>
@@ -21352,7 +21388,7 @@
           <w:sz w:val="28"/>
         </w:rPr>
       </w:pPr>
-      <w:bookmarkStart w:id="79" w:name="_Toc65944612"/>
+      <w:bookmarkStart w:id="79" w:name="_Toc68633204"/>
       <w:r>
         <w:rPr>
           <w:rFonts w:cs="Times New Roman"/>
@@ -21889,7 +21925,7 @@
           <w:sz w:val="28"/>
         </w:rPr>
       </w:pPr>
-      <w:bookmarkStart w:id="80" w:name="_Toc65944613"/>
+      <w:bookmarkStart w:id="80" w:name="_Toc68633205"/>
       <w:r>
         <w:rPr>
           <w:rFonts w:cs="Times New Roman"/>
@@ -22285,7 +22321,7 @@
           <w:sz w:val="28"/>
         </w:rPr>
       </w:pPr>
-      <w:bookmarkStart w:id="81" w:name="_Toc65944614"/>
+      <w:bookmarkStart w:id="81" w:name="_Toc68633206"/>
       <w:r>
         <w:rPr>
           <w:rFonts w:cs="Times New Roman"/>
@@ -22491,7 +22527,7 @@
           <w:sz w:val="28"/>
         </w:rPr>
       </w:pPr>
-      <w:bookmarkStart w:id="82" w:name="_Toc65944615"/>
+      <w:bookmarkStart w:id="82" w:name="_Toc68633207"/>
       <w:r>
         <w:rPr>
           <w:rFonts w:cs="Times New Roman"/>
@@ -22695,7 +22731,7 @@
           <w:sz w:val="28"/>
         </w:rPr>
       </w:pPr>
-      <w:bookmarkStart w:id="83" w:name="_Toc65944616"/>
+      <w:bookmarkStart w:id="83" w:name="_Toc68633208"/>
       <w:r>
         <w:rPr>
           <w:rFonts w:cs="Times New Roman"/>
@@ -22822,7 +22858,7 @@
         <w:pStyle w:val="Heading3"/>
       </w:pPr>
       <w:bookmarkStart w:id="84" w:name="_Toc65943246"/>
-      <w:bookmarkStart w:id="85" w:name="_Toc65944561"/>
+      <w:bookmarkStart w:id="85" w:name="_Toc68633153"/>
       <w:r>
         <w:t>Phép kết nử</w:t>
       </w:r>
@@ -23061,7 +23097,7 @@
                                 <w:szCs w:val="28"/>
                               </w:rPr>
                             </w:pPr>
-                            <w:bookmarkStart w:id="86" w:name="_Toc65944617"/>
+                            <w:bookmarkStart w:id="86" w:name="_Toc68633209"/>
                             <w:r>
                               <w:rPr>
                                 <w:i w:val="0"/>
@@ -23199,7 +23235,7 @@
                           <w:szCs w:val="28"/>
                         </w:rPr>
                       </w:pPr>
-                      <w:bookmarkStart w:id="87" w:name="_Toc65944617"/>
+                      <w:bookmarkStart w:id="87" w:name="_Toc68633209"/>
                       <w:r>
                         <w:rPr>
                           <w:i w:val="0"/>
@@ -23465,7 +23501,7 @@
                                 <w:szCs w:val="28"/>
                               </w:rPr>
                             </w:pPr>
-                            <w:bookmarkStart w:id="88" w:name="_Toc65944618"/>
+                            <w:bookmarkStart w:id="88" w:name="_Toc68633210"/>
                             <w:r>
                               <w:rPr>
                                 <w:i w:val="0"/>
@@ -23606,7 +23642,7 @@
                           <w:szCs w:val="28"/>
                         </w:rPr>
                       </w:pPr>
-                      <w:bookmarkStart w:id="89" w:name="_Toc65944618"/>
+                      <w:bookmarkStart w:id="89" w:name="_Toc68633210"/>
                       <w:r>
                         <w:rPr>
                           <w:i w:val="0"/>
@@ -23811,7 +23847,7 @@
           <w:sz w:val="28"/>
         </w:rPr>
       </w:pPr>
-      <w:bookmarkStart w:id="90" w:name="_Toc65944619"/>
+      <w:bookmarkStart w:id="90" w:name="_Toc68633211"/>
       <w:r>
         <w:rPr>
           <w:rFonts w:cs="Times New Roman"/>
@@ -23942,12 +23978,19 @@
         </w:rPr>
       </w:pPr>
       <w:bookmarkStart w:id="91" w:name="_Toc65943247"/>
-      <w:bookmarkStart w:id="92" w:name="_Toc65944562"/>
+      <w:bookmarkStart w:id="92" w:name="_Toc68633154"/>
       <w:r>
         <w:rPr>
           <w:rFonts w:eastAsiaTheme="minorEastAsia"/>
         </w:rPr>
-        <w:t xml:space="preserve">Phép chia (Division  </w:t>
+        <w:t>Phép chia (</w:t>
+      </w:r>
+      <w:proofErr w:type="gramStart"/>
+      <w:r>
+        <w:rPr>
+          <w:rFonts w:eastAsiaTheme="minorEastAsia"/>
+        </w:rPr>
+        <w:t xml:space="preserve">Division  </w:t>
       </w:r>
       <w:r>
         <w:rPr>
@@ -23956,6 +23999,7 @@
         </w:rPr>
         <w:t>÷</w:t>
       </w:r>
+      <w:proofErr w:type="gramEnd"/>
       <w:r>
         <w:rPr>
           <w:rFonts w:eastAsiaTheme="minorEastAsia"/>
@@ -24246,7 +24290,7 @@
         </w:rPr>
       </w:pPr>
       <w:bookmarkStart w:id="93" w:name="_Toc65943248"/>
-      <w:bookmarkStart w:id="94" w:name="_Toc65944563"/>
+      <w:bookmarkStart w:id="94" w:name="_Toc68633155"/>
       <w:r>
         <w:rPr>
           <w:rFonts w:eastAsiaTheme="minorEastAsia"/>
@@ -24299,7 +24343,7 @@
         <w:pStyle w:val="Heading3"/>
       </w:pPr>
       <w:bookmarkStart w:id="95" w:name="_Toc65943249"/>
-      <w:bookmarkStart w:id="96" w:name="_Toc65944564"/>
+      <w:bookmarkStart w:id="96" w:name="_Toc68633156"/>
       <w:r>
         <w:t>Phép tính quan hệ trên bộ (tuple relational calculus).</w:t>
       </w:r>
@@ -24331,11 +24375,19 @@
           <w:rFonts w:eastAsiaTheme="minorEastAsia" w:cs="Times New Roman"/>
         </w:rPr>
       </w:pPr>
+      <w:proofErr w:type="gramStart"/>
       <w:r>
         <w:rPr>
           <w:rFonts w:eastAsiaTheme="minorEastAsia" w:cs="Times New Roman"/>
         </w:rPr>
-        <w:t>{ t | F(t) }</w:t>
+        <w:t>{ t</w:t>
+      </w:r>
+      <w:proofErr w:type="gramEnd"/>
+      <w:r>
+        <w:rPr>
+          <w:rFonts w:eastAsiaTheme="minorEastAsia" w:cs="Times New Roman"/>
+        </w:rPr>
+        <w:t xml:space="preserve"> | F(t) }</w:t>
       </w:r>
     </w:p>
     <w:p>
@@ -24620,7 +24672,7 @@
         <w:pStyle w:val="Heading3"/>
       </w:pPr>
       <w:bookmarkStart w:id="97" w:name="_Toc65943250"/>
-      <w:bookmarkStart w:id="98" w:name="_Toc65944565"/>
+      <w:bookmarkStart w:id="98" w:name="_Toc68633157"/>
       <w:r>
         <w:lastRenderedPageBreak/>
         <w:t>Phép tính quan hệ trên miền (domain relational calculus).</w:t>
@@ -25325,11 +25377,19 @@
           <w:rFonts w:eastAsiaTheme="minorEastAsia" w:cs="Times New Roman"/>
         </w:rPr>
       </w:pPr>
+      <w:proofErr w:type="gramStart"/>
       <w:r>
         <w:rPr>
           <w:rFonts w:eastAsiaTheme="minorEastAsia" w:cs="Times New Roman"/>
         </w:rPr>
-        <w:t xml:space="preserve">PHONGBAN(TENPHG, </w:t>
+        <w:t>PHONGBAN(</w:t>
+      </w:r>
+      <w:proofErr w:type="gramEnd"/>
+      <w:r>
+        <w:rPr>
+          <w:rFonts w:eastAsiaTheme="minorEastAsia" w:cs="Times New Roman"/>
+        </w:rPr>
+        <w:t xml:space="preserve">TENPHG, </w:t>
       </w:r>
       <w:r>
         <w:rPr>
@@ -25358,7 +25418,21 @@
         <w:rPr>
           <w:rFonts w:eastAsiaTheme="minorEastAsia" w:cs="Times New Roman"/>
         </w:rPr>
-        <w:t>Đặt các thuộc tính bảng PHONGBAN lần lượt là &lt;a,b,c,d&gt;.</w:t>
+        <w:t>Đặt các thuộc tính bảng PHONGBAN lần lượt là &lt;</w:t>
+      </w:r>
+      <w:proofErr w:type="gramStart"/>
+      <w:r>
+        <w:rPr>
+          <w:rFonts w:eastAsiaTheme="minorEastAsia" w:cs="Times New Roman"/>
+        </w:rPr>
+        <w:t>a,b</w:t>
+      </w:r>
+      <w:proofErr w:type="gramEnd"/>
+      <w:r>
+        <w:rPr>
+          <w:rFonts w:eastAsiaTheme="minorEastAsia" w:cs="Times New Roman"/>
+        </w:rPr>
+        <w:t>,c,d&gt;.</w:t>
       </w:r>
     </w:p>
     <w:p>
@@ -25640,7 +25714,7 @@
         <w:pStyle w:val="Heading1"/>
       </w:pPr>
       <w:bookmarkStart w:id="99" w:name="_Toc65943251"/>
-      <w:bookmarkStart w:id="100" w:name="_Toc65944566"/>
+      <w:bookmarkStart w:id="100" w:name="_Toc68633158"/>
       <w:r>
         <w:t>TỔNG QUAN VỀ MẠNG MÁY TÍNH</w:t>
       </w:r>
@@ -25655,7 +25729,7 @@
         <w:pStyle w:val="Heading2"/>
       </w:pPr>
       <w:bookmarkStart w:id="101" w:name="_Toc65943252"/>
-      <w:bookmarkStart w:id="102" w:name="_Toc65944567"/>
+      <w:bookmarkStart w:id="102" w:name="_Toc68633159"/>
       <w:r>
         <w:t>Khái niệm.</w:t>
       </w:r>
@@ -25758,7 +25832,7 @@
         <w:pStyle w:val="Heading2"/>
       </w:pPr>
       <w:bookmarkStart w:id="103" w:name="_Toc65943253"/>
-      <w:bookmarkStart w:id="104" w:name="_Toc65944568"/>
+      <w:bookmarkStart w:id="104" w:name="_Toc68633160"/>
       <w:r>
         <w:t>Các loại mạng.</w:t>
       </w:r>
@@ -26332,7 +26406,7 @@
         </w:rPr>
       </w:pPr>
       <w:bookmarkStart w:id="105" w:name="_Toc65943254"/>
-      <w:bookmarkStart w:id="106" w:name="_Toc65944569"/>
+      <w:bookmarkStart w:id="106" w:name="_Toc68633161"/>
       <w:r>
         <w:rPr>
           <w:lang w:val="en-GB"/>
@@ -26350,7 +26424,7 @@
         </w:rPr>
       </w:pPr>
       <w:bookmarkStart w:id="107" w:name="_Toc65943255"/>
-      <w:bookmarkStart w:id="108" w:name="_Toc65944570"/>
+      <w:bookmarkStart w:id="108" w:name="_Toc68633162"/>
       <w:r>
         <w:t>Point-to-point (unicast)</w:t>
       </w:r>
@@ -26459,7 +26533,7 @@
         </w:rPr>
       </w:pPr>
       <w:bookmarkStart w:id="109" w:name="_Toc65943256"/>
-      <w:bookmarkStart w:id="110" w:name="_Toc65944571"/>
+      <w:bookmarkStart w:id="110" w:name="_Toc68633163"/>
       <w:r>
         <w:t>Broadcast (đa điểm)</w:t>
       </w:r>
@@ -26575,7 +26649,7 @@
         <w:pStyle w:val="Heading3"/>
       </w:pPr>
       <w:bookmarkStart w:id="111" w:name="_Toc65943257"/>
-      <w:bookmarkStart w:id="112" w:name="_Toc65944572"/>
+      <w:bookmarkStart w:id="112" w:name="_Toc68633164"/>
       <w:r>
         <w:t>Ngoài ra, còn các hình thức khác.</w:t>
       </w:r>
@@ -26701,7 +26775,7 @@
         </w:rPr>
       </w:pPr>
       <w:bookmarkStart w:id="113" w:name="_Toc65943258"/>
-      <w:bookmarkStart w:id="114" w:name="_Toc65944573"/>
+      <w:bookmarkStart w:id="114" w:name="_Toc68633165"/>
       <w:r>
         <w:rPr>
           <w:lang w:val="en-GB"/>
@@ -26889,7 +26963,7 @@
         <w:pStyle w:val="Heading2"/>
       </w:pPr>
       <w:bookmarkStart w:id="115" w:name="_Toc65943259"/>
-      <w:bookmarkStart w:id="116" w:name="_Toc65944574"/>
+      <w:bookmarkStart w:id="116" w:name="_Toc68633166"/>
       <w:r>
         <w:t>Cấu trúc Frame.</w:t>
       </w:r>
@@ -26975,7 +27049,7 @@
                                 <w:sz w:val="38"/>
                               </w:rPr>
                             </w:pPr>
-                            <w:bookmarkStart w:id="117" w:name="_Toc65944620"/>
+                            <w:bookmarkStart w:id="117" w:name="_Toc68633212"/>
                             <w:r>
                               <w:rPr>
                                 <w:i w:val="0"/>
@@ -27113,7 +27187,7 @@
                           <w:sz w:val="38"/>
                         </w:rPr>
                       </w:pPr>
-                      <w:bookmarkStart w:id="118" w:name="_Toc65944620"/>
+                      <w:bookmarkStart w:id="118" w:name="_Toc68633212"/>
                       <w:r>
                         <w:rPr>
                           <w:i w:val="0"/>
@@ -27413,7 +27487,7 @@
         <w:pStyle w:val="Heading2"/>
       </w:pPr>
       <w:bookmarkStart w:id="119" w:name="_Toc65943260"/>
-      <w:bookmarkStart w:id="120" w:name="_Toc65944575"/>
+      <w:bookmarkStart w:id="120" w:name="_Toc68633167"/>
       <w:r>
         <w:t>Sơ lược chuyển mạch kênh và chuyển mạch gói.</w:t>
       </w:r>
@@ -27526,7 +27600,7 @@
         </w:rPr>
       </w:pPr>
       <w:bookmarkStart w:id="121" w:name="_Toc65943261"/>
-      <w:bookmarkStart w:id="122" w:name="_Toc65944576"/>
+      <w:bookmarkStart w:id="122" w:name="_Toc68633168"/>
       <w:r>
         <w:rPr>
           <w:lang w:val="en-GB"/>
@@ -27550,7 +27624,21 @@
         <w:rPr>
           <w:rFonts w:cs="Times New Roman"/>
         </w:rPr>
-        <w:t>Thiết lập kết nối vật lý giữa hai máy chủ là không đủ vì không đảm bảo tính tin cậy, toàn vẹn dữ liệu, hiệu quả ,xảy ra lỗi… vì vậy yêu cầu xây dựng giao thức.</w:t>
+        <w:t xml:space="preserve">Thiết lập kết nối vật lý giữa hai máy chủ là không đủ vì không đảm bảo tính tin cậy, toàn vẹn dữ liệu, hiệu </w:t>
+      </w:r>
+      <w:proofErr w:type="gramStart"/>
+      <w:r>
+        <w:rPr>
+          <w:rFonts w:cs="Times New Roman"/>
+        </w:rPr>
+        <w:t>quả ,xảy</w:t>
+      </w:r>
+      <w:proofErr w:type="gramEnd"/>
+      <w:r>
+        <w:rPr>
+          <w:rFonts w:cs="Times New Roman"/>
+        </w:rPr>
+        <w:t xml:space="preserve"> ra lỗi… vì vậy yêu cầu xây dựng giao thức.</w:t>
       </w:r>
     </w:p>
     <w:p>
@@ -27567,7 +27655,21 @@
         <w:rPr>
           <w:rFonts w:cs="Times New Roman"/>
         </w:rPr>
-        <w:t>Giao thức mạng được phân lớp mỗi lớp một chức năng xác định  bởi lớp dưới cung cấp  cho lớp trên gọi là giao thức stack/ bộ giao thức</w:t>
+        <w:t xml:space="preserve">Giao thức mạng được phân lớp mỗi lớp một chức năng xác </w:t>
+      </w:r>
+      <w:proofErr w:type="gramStart"/>
+      <w:r>
+        <w:rPr>
+          <w:rFonts w:cs="Times New Roman"/>
+        </w:rPr>
+        <w:t>định  bởi</w:t>
+      </w:r>
+      <w:proofErr w:type="gramEnd"/>
+      <w:r>
+        <w:rPr>
+          <w:rFonts w:cs="Times New Roman"/>
+        </w:rPr>
+        <w:t xml:space="preserve"> lớp dưới cung cấp  cho lớp trên gọi là giao thức stack/ bộ giao thức</w:t>
       </w:r>
       <w:r>
         <w:rPr>
@@ -27696,7 +27798,7 @@
           <w:sz w:val="28"/>
         </w:rPr>
       </w:pPr>
-      <w:bookmarkStart w:id="123" w:name="_Toc65944621"/>
+      <w:bookmarkStart w:id="123" w:name="_Toc68633213"/>
       <w:r>
         <w:rPr>
           <w:rFonts w:cs="Times New Roman"/>
@@ -27876,7 +27978,21 @@
         <w:rPr>
           <w:rFonts w:cs="Times New Roman"/>
         </w:rPr>
-        <w:t>Tầng vận chuyển giải quyết vấn đề mất dữ liệu ,băng thông, thời gian</w:t>
+        <w:t xml:space="preserve">Tầng vận chuyển giải quyết vấn đề mất dữ </w:t>
+      </w:r>
+      <w:proofErr w:type="gramStart"/>
+      <w:r>
+        <w:rPr>
+          <w:rFonts w:cs="Times New Roman"/>
+        </w:rPr>
+        <w:t>liệu ,băng</w:t>
+      </w:r>
+      <w:proofErr w:type="gramEnd"/>
+      <w:r>
+        <w:rPr>
+          <w:rFonts w:cs="Times New Roman"/>
+        </w:rPr>
+        <w:t xml:space="preserve"> thông, thời gian</w:t>
       </w:r>
       <w:r>
         <w:rPr>
@@ -28052,7 +28168,21 @@
         <w:rPr>
           <w:rFonts w:cs="Times New Roman"/>
         </w:rPr>
-        <w:t xml:space="preserve">Tiêu chuẩn hóa cho mạng LAN được dẫn đầu bởi Viện Kỹ sư Điện và Điện tử (IEEE), gọi là Tiêu chuẩn IEEE 802 gồm 3 lớp : </w:t>
+        <w:t xml:space="preserve">Tiêu chuẩn hóa cho mạng LAN được dẫn đầu bởi Viện Kỹ sư Điện và Điện tử (IEEE), gọi là Tiêu chuẩn IEEE 802 gồm 3 </w:t>
+      </w:r>
+      <w:proofErr w:type="gramStart"/>
+      <w:r>
+        <w:rPr>
+          <w:rFonts w:cs="Times New Roman"/>
+        </w:rPr>
+        <w:t>lớp :</w:t>
+      </w:r>
+      <w:proofErr w:type="gramEnd"/>
+      <w:r>
+        <w:rPr>
+          <w:rFonts w:cs="Times New Roman"/>
+        </w:rPr>
+        <w:t xml:space="preserve"> </w:t>
       </w:r>
     </w:p>
     <w:p>
@@ -28205,49 +28335,12 @@
 
 <file path=word/footer2.xml><?xml version="1.0" encoding="utf-8"?>
 <w:ftr xmlns:wpc="http://schemas.microsoft.com/office/word/2010/wordprocessingCanvas" xmlns:cx="http://schemas.microsoft.com/office/drawing/2014/chartex" xmlns:mc="http://schemas.openxmlformats.org/markup-compatibility/2006" xmlns:o="urn:schemas-microsoft-com:office:office" xmlns:r="http://schemas.openxmlformats.org/officeDocument/2006/relationships" xmlns:m="http://schemas.openxmlformats.org/officeDocument/2006/math" xmlns:v="urn:schemas-microsoft-com:vml" xmlns:wp14="http://schemas.microsoft.com/office/word/2010/wordprocessingDrawing" xmlns:wp="http://schemas.openxmlformats.org/drawingml/2006/wordprocessingDrawing" xmlns:w10="urn:schemas-microsoft-com:office:word" xmlns:w="http://schemas.openxmlformats.org/wordprocessingml/2006/main" xmlns:w14="http://schemas.microsoft.com/office/word/2010/wordml" xmlns:w15="http://schemas.microsoft.com/office/word/2012/wordml" xmlns:w16se="http://schemas.microsoft.com/office/word/2015/wordml/symex" xmlns:wpg="http://schemas.microsoft.com/office/word/2010/wordprocessingGroup" xmlns:wpi="http://schemas.microsoft.com/office/word/2010/wordprocessingInk" xmlns:wne="http://schemas.microsoft.com/office/word/2006/wordml" xmlns:wps="http://schemas.microsoft.com/office/word/2010/wordprocessingShape" mc:Ignorable="w14 w15 w16se wp14">
-  <w:sdt>
-    <w:sdtPr>
-      <w:id w:val="-1631854747"/>
-      <w:docPartObj>
-        <w:docPartGallery w:val="Page Numbers (Bottom of Page)"/>
-        <w:docPartUnique/>
-      </w:docPartObj>
-    </w:sdtPr>
-    <w:sdtEndPr>
-      <w:rPr>
-        <w:noProof/>
-      </w:rPr>
-    </w:sdtEndPr>
-    <w:sdtContent>
-      <w:p>
-        <w:pPr>
-          <w:pStyle w:val="Footer"/>
-          <w:jc w:val="center"/>
-        </w:pPr>
-        <w:r>
-          <w:fldChar w:fldCharType="begin"/>
-        </w:r>
-        <w:r>
-          <w:instrText xml:space="preserve"> PAGE   \* MERGEFORMAT </w:instrText>
-        </w:r>
-        <w:r>
-          <w:fldChar w:fldCharType="separate"/>
-        </w:r>
-        <w:r>
-          <w:rPr>
-            <w:noProof/>
-          </w:rPr>
-          <w:t>1</w:t>
-        </w:r>
-        <w:r>
-          <w:rPr>
-            <w:noProof/>
-          </w:rPr>
-          <w:fldChar w:fldCharType="end"/>
-        </w:r>
-      </w:p>
-    </w:sdtContent>
-  </w:sdt>
+  <w:p>
+    <w:pPr>
+      <w:pStyle w:val="Footer"/>
+      <w:jc w:val="center"/>
+    </w:pPr>
+  </w:p>
   <w:p>
     <w:pPr>
       <w:pStyle w:val="Footer"/>
@@ -28290,7 +28383,7 @@
           <w:rPr>
             <w:noProof/>
           </w:rPr>
-          <w:t>17</w:t>
+          <w:t>29</w:t>
         </w:r>
         <w:r>
           <w:rPr>
@@ -34382,7 +34475,7 @@
 </file>
 
 <file path=customXml/itemProps1.xml><?xml version="1.0" encoding="utf-8"?>
-<ds:datastoreItem xmlns:ds="http://schemas.openxmlformats.org/officeDocument/2006/customXml" ds:itemID="{E5B0EF5A-5509-4D61-92ED-8B3029E9DB51}">
+<ds:datastoreItem xmlns:ds="http://schemas.openxmlformats.org/officeDocument/2006/customXml" ds:itemID="{0DD4F081-A498-4241-8575-712FADA3A361}">
   <ds:schemaRefs>
     <ds:schemaRef ds:uri="http://schemas.openxmlformats.org/officeDocument/2006/bibliography"/>
   </ds:schemaRefs>

</xml_diff>